<commit_message>
update tc comments in code
</commit_message>
<xml_diff>
--- a/Project 2/Adj list vs Ajd matrix.docx
+++ b/Project 2/Adj list vs Ajd matrix.docx
@@ -7,14 +7,51 @@
         <w:rPr>
           <w:b/>
           <w:bCs/>
+          <w:sz w:val="40"/>
+          <w:szCs w:val="40"/>
+          <w:u w:val="single"/>
         </w:rPr>
       </w:pPr>
       <w:r>
         <w:rPr>
           <w:b/>
           <w:bCs/>
-        </w:rPr>
-        <w:t>Adj list vs Ajd matrix</w:t>
+          <w:sz w:val="40"/>
+          <w:szCs w:val="40"/>
+          <w:u w:val="single"/>
+        </w:rPr>
+        <w:t>Background context:</w:t>
+      </w:r>
+    </w:p>
+    <w:p>
+      <w:pPr>
+        <w:rPr>
+          <w:b/>
+          <w:bCs/>
+        </w:rPr>
+      </w:pPr>
+      <w:r>
+        <w:rPr>
+          <w:b/>
+          <w:bCs/>
+        </w:rPr>
+        <w:t xml:space="preserve">Adj list vs </w:t>
+      </w:r>
+      <w:proofErr w:type="spellStart"/>
+      <w:r>
+        <w:rPr>
+          <w:b/>
+          <w:bCs/>
+        </w:rPr>
+        <w:t>Ajd</w:t>
+      </w:r>
+      <w:proofErr w:type="spellEnd"/>
+      <w:r>
+        <w:rPr>
+          <w:b/>
+          <w:bCs/>
+        </w:rPr>
+        <w:t xml:space="preserve"> matrix</w:t>
       </w:r>
     </w:p>
     <w:p>
@@ -68,7 +105,7 @@
     <w:p>
       <w:r>
         <w:pict w14:anchorId="2C700260">
-          <v:rect id="_x0000_i1067" style="width:0;height:1.5pt" o:hralign="center" o:hrstd="t" o:hr="t" fillcolor="#a0a0a0" stroked="f"/>
+          <v:rect id="_x0000_i1025" style="width:0;height:1.5pt" o:hralign="center" o:hrstd="t" o:hr="t" fillcolor="#a0a0a0" stroked="f"/>
         </w:pict>
       </w:r>
     </w:p>
@@ -127,7 +164,7 @@
     <w:p>
       <w:r>
         <w:pict w14:anchorId="6017ECD2">
-          <v:rect id="_x0000_i1068" style="width:0;height:1.5pt" o:hralign="center" o:hrstd="t" o:hr="t" fillcolor="#a0a0a0" stroked="f"/>
+          <v:rect id="_x0000_i1026" style="width:0;height:1.5pt" o:hralign="center" o:hrstd="t" o:hr="t" fillcolor="#a0a0a0" stroked="f"/>
         </w:pict>
       </w:r>
     </w:p>
@@ -135,6 +172,9 @@
       <w:r>
         <w:t>2. Adjacency matrix</w:t>
       </w:r>
+      <w:r>
+        <w:t xml:space="preserve"> (Vx V)</w:t>
+      </w:r>
     </w:p>
     <w:p>
       <w:r>
@@ -148,17 +188,49 @@
     </w:p>
     <w:p>
       <w:r>
-        <w:t xml:space="preserve">    [0, 5, 2],    # A → A=0, A → B=5, A → C=2</w:t>
-      </w:r>
-    </w:p>
-    <w:p>
-      <w:r>
-        <w:t xml:space="preserve">    [float('inf'), 0, 1],  # B → A=∞, B → B=0, B → C=1</w:t>
-      </w:r>
-    </w:p>
-    <w:p>
-      <w:r>
-        <w:t xml:space="preserve">    [float('inf'), float('inf'), 0]  # C → no outgoing edges</w:t>
+        <w:t xml:space="preserve">    [0, 5, 2</w:t>
+      </w:r>
+      <w:proofErr w:type="gramStart"/>
+      <w:r>
+        <w:t xml:space="preserve">],   </w:t>
+      </w:r>
+      <w:proofErr w:type="gramEnd"/>
+      <w:r>
+        <w:t xml:space="preserve"> # </w:t>
+      </w:r>
+      <w:proofErr w:type="gramStart"/>
+      <w:r>
+        <w:t>A → A</w:t>
+      </w:r>
+      <w:proofErr w:type="gramEnd"/>
+      <w:r>
+        <w:t>=0, A → B=5, A → C=2</w:t>
+      </w:r>
+    </w:p>
+    <w:p>
+      <w:r>
+        <w:t xml:space="preserve">    [float('inf'), 0, 1</w:t>
+      </w:r>
+      <w:proofErr w:type="gramStart"/>
+      <w:r>
+        <w:t>],  #</w:t>
+      </w:r>
+      <w:proofErr w:type="gramEnd"/>
+      <w:r>
+        <w:t xml:space="preserve"> B → A=∞, B → B=0, B → C=1</w:t>
+      </w:r>
+    </w:p>
+    <w:p>
+      <w:r>
+        <w:t xml:space="preserve">    [float('inf'), float('inf'), 0</w:t>
+      </w:r>
+      <w:proofErr w:type="gramStart"/>
+      <w:r>
+        <w:t>]  #</w:t>
+      </w:r>
+      <w:proofErr w:type="gramEnd"/>
+      <w:r>
+        <w:t xml:space="preserve"> C → no outgoing edges</w:t>
       </w:r>
     </w:p>
     <w:p>
@@ -174,6 +246,7 @@
         </w:numPr>
       </w:pPr>
       <w:r>
+        <w:lastRenderedPageBreak/>
         <w:t>Here, each row corresponds to a vertex, and each column represents a possible edge to every vertex.</w:t>
       </w:r>
     </w:p>
@@ -185,7 +258,6 @@
         </w:numPr>
       </w:pPr>
       <w:r>
-        <w:lastRenderedPageBreak/>
         <w:t>You would loop over all columns:</w:t>
       </w:r>
     </w:p>
@@ -200,7 +272,15 @@
         </w:tabs>
       </w:pPr>
       <w:r>
-        <w:t>for v in range(len(V)):</w:t>
+        <w:t>for v in range(</w:t>
+      </w:r>
+      <w:proofErr w:type="spellStart"/>
+      <w:r>
+        <w:t>len</w:t>
+      </w:r>
+      <w:proofErr w:type="spellEnd"/>
+      <w:r>
+        <w:t>(V)):</w:t>
       </w:r>
     </w:p>
     <w:p>
@@ -214,7 +294,15 @@
         </w:tabs>
       </w:pPr>
       <w:r>
-        <w:t xml:space="preserve">    if A[u][v] != float('inf'):</w:t>
+        <w:t xml:space="preserve">    if A[u][v</w:t>
+      </w:r>
+      <w:proofErr w:type="gramStart"/>
+      <w:r>
+        <w:t>] !</w:t>
+      </w:r>
+      <w:proofErr w:type="gramEnd"/>
+      <w:r>
+        <w:t>= float('inf'):</w:t>
       </w:r>
     </w:p>
     <w:p>
@@ -228,7 +316,15 @@
         </w:tabs>
       </w:pPr>
       <w:r>
-        <w:t xml:space="preserve">        # relax edge</w:t>
+        <w:t xml:space="preserve">        # </w:t>
+      </w:r>
+      <w:proofErr w:type="gramStart"/>
+      <w:r>
+        <w:t>relax</w:t>
+      </w:r>
+      <w:proofErr w:type="gramEnd"/>
+      <w:r>
+        <w:t xml:space="preserve"> edge</w:t>
       </w:r>
     </w:p>
     <w:p>
@@ -245,198 +341,10 @@
     <w:p>
       <w:r>
         <w:pict w14:anchorId="10E52D3A">
-          <v:rect id="_x0000_i1069" style="width:0;height:1.5pt" o:hralign="center" o:hrstd="t" o:hr="t" fillcolor="#a0a0a0" stroked="f"/>
+          <v:rect id="_x0000_i1027" style="width:0;height:1.5pt" o:hralign="center" o:hrstd="t" o:hr="t" fillcolor="#a0a0a0" stroked="f"/>
         </w:pict>
       </w:r>
     </w:p>
-    <w:p>
-      <w:r>
-        <w:t>Key difference:</w:t>
-      </w:r>
-    </w:p>
-    <w:tbl>
-      <w:tblPr>
-        <w:tblW w:w="0" w:type="auto"/>
-        <w:tblCellSpacing w:w="15" w:type="dxa"/>
-        <w:tblCellMar>
-          <w:top w:w="15" w:type="dxa"/>
-          <w:left w:w="15" w:type="dxa"/>
-          <w:bottom w:w="15" w:type="dxa"/>
-          <w:right w:w="15" w:type="dxa"/>
-        </w:tblCellMar>
-        <w:tblLook w:val="04A0" w:firstRow="1" w:lastRow="0" w:firstColumn="1" w:lastColumn="0" w:noHBand="0" w:noVBand="1"/>
-      </w:tblPr>
-      <w:tblGrid>
-        <w:gridCol w:w="1425"/>
-        <w:gridCol w:w="2616"/>
-        <w:gridCol w:w="2868"/>
-      </w:tblGrid>
-      <w:tr>
-        <w:trPr>
-          <w:tblHeader/>
-          <w:tblCellSpacing w:w="15" w:type="dxa"/>
-        </w:trPr>
-        <w:tc>
-          <w:tcPr>
-            <w:tcW w:w="0" w:type="auto"/>
-            <w:vAlign w:val="center"/>
-            <w:hideMark/>
-          </w:tcPr>
-          <w:p>
-            <w:r>
-              <w:t>Aspect</w:t>
-            </w:r>
-          </w:p>
-        </w:tc>
-        <w:tc>
-          <w:tcPr>
-            <w:tcW w:w="0" w:type="auto"/>
-            <w:vAlign w:val="center"/>
-            <w:hideMark/>
-          </w:tcPr>
-          <w:p>
-            <w:r>
-              <w:t>Adjacency List</w:t>
-            </w:r>
-          </w:p>
-        </w:tc>
-        <w:tc>
-          <w:tcPr>
-            <w:tcW w:w="0" w:type="auto"/>
-            <w:vAlign w:val="center"/>
-            <w:hideMark/>
-          </w:tcPr>
-          <w:p>
-            <w:r>
-              <w:t>Adjacency Matrix</w:t>
-            </w:r>
-          </w:p>
-        </w:tc>
-      </w:tr>
-      <w:tr>
-        <w:trPr>
-          <w:tblCellSpacing w:w="15" w:type="dxa"/>
-        </w:trPr>
-        <w:tc>
-          <w:tcPr>
-            <w:tcW w:w="0" w:type="auto"/>
-            <w:vAlign w:val="center"/>
-            <w:hideMark/>
-          </w:tcPr>
-          <w:p>
-            <w:r>
-              <w:t>Storage</w:t>
-            </w:r>
-          </w:p>
-        </w:tc>
-        <w:tc>
-          <w:tcPr>
-            <w:tcW w:w="0" w:type="auto"/>
-            <w:vAlign w:val="center"/>
-            <w:hideMark/>
-          </w:tcPr>
-          <w:p>
-            <w:r>
-              <w:t>Only store existing edges</w:t>
-            </w:r>
-          </w:p>
-        </w:tc>
-        <w:tc>
-          <w:tcPr>
-            <w:tcW w:w="0" w:type="auto"/>
-            <w:vAlign w:val="center"/>
-            <w:hideMark/>
-          </w:tcPr>
-          <w:p>
-            <w:r>
-              <w:t>Store all possible edges</w:t>
-            </w:r>
-          </w:p>
-        </w:tc>
-      </w:tr>
-      <w:tr>
-        <w:trPr>
-          <w:tblCellSpacing w:w="15" w:type="dxa"/>
-        </w:trPr>
-        <w:tc>
-          <w:tcPr>
-            <w:tcW w:w="0" w:type="auto"/>
-            <w:vAlign w:val="center"/>
-            <w:hideMark/>
-          </w:tcPr>
-          <w:p>
-            <w:r>
-              <w:t>Looping</w:t>
-            </w:r>
-          </w:p>
-        </w:tc>
-        <w:tc>
-          <w:tcPr>
-            <w:tcW w:w="0" w:type="auto"/>
-            <w:vAlign w:val="center"/>
-            <w:hideMark/>
-          </w:tcPr>
-          <w:p>
-            <w:r>
-              <w:t>Only neighbors of u</w:t>
-            </w:r>
-          </w:p>
-        </w:tc>
-        <w:tc>
-          <w:tcPr>
-            <w:tcW w:w="0" w:type="auto"/>
-            <w:vAlign w:val="center"/>
-            <w:hideMark/>
-          </w:tcPr>
-          <w:p>
-            <w:r>
-              <w:t>All vertices v = 0..V-1</w:t>
-            </w:r>
-          </w:p>
-        </w:tc>
-      </w:tr>
-      <w:tr>
-        <w:trPr>
-          <w:tblCellSpacing w:w="15" w:type="dxa"/>
-        </w:trPr>
-        <w:tc>
-          <w:tcPr>
-            <w:tcW w:w="0" w:type="auto"/>
-            <w:vAlign w:val="center"/>
-            <w:hideMark/>
-          </w:tcPr>
-          <w:p>
-            <w:r>
-              <w:t>Sparse graph</w:t>
-            </w:r>
-          </w:p>
-        </w:tc>
-        <w:tc>
-          <w:tcPr>
-            <w:tcW w:w="0" w:type="auto"/>
-            <w:vAlign w:val="center"/>
-            <w:hideMark/>
-          </w:tcPr>
-          <w:p>
-            <w:r>
-              <w:t>Very efficient</w:t>
-            </w:r>
-          </w:p>
-        </w:tc>
-        <w:tc>
-          <w:tcPr>
-            <w:tcW w:w="0" w:type="auto"/>
-            <w:vAlign w:val="center"/>
-            <w:hideMark/>
-          </w:tcPr>
-          <w:p>
-            <w:r>
-              <w:t>Inefficient (many ∞ entries)</w:t>
-            </w:r>
-          </w:p>
-        </w:tc>
-      </w:tr>
-    </w:tbl>
     <w:p>
       <w:pPr>
         <w:rPr>
@@ -444,14 +352,163 @@
           <w:bCs/>
         </w:rPr>
       </w:pPr>
-    </w:p>
-    <w:p>
-      <w:pPr>
+      <w:r>
         <w:rPr>
           <w:b/>
           <w:bCs/>
         </w:rPr>
-      </w:pPr>
+        <w:t>Sparse vs Dense Graphs</w:t>
+      </w:r>
+    </w:p>
+    <w:p>
+      <w:pPr>
+        <w:numPr>
+          <w:ilvl w:val="0"/>
+          <w:numId w:val="9"/>
+        </w:numPr>
+      </w:pPr>
+      <w:r>
+        <w:t>Sparse graph:</w:t>
+      </w:r>
+    </w:p>
+    <w:p>
+      <w:pPr>
+        <w:numPr>
+          <w:ilvl w:val="1"/>
+          <w:numId w:val="9"/>
+        </w:numPr>
+      </w:pPr>
+      <w:r>
+        <w:t xml:space="preserve">The number of edges |E| </w:t>
+      </w:r>
+      <w:r>
+        <w:rPr>
+          <w:highlight w:val="yellow"/>
+        </w:rPr>
+        <w:t>is much smaller than the maximum possible</w:t>
+      </w:r>
+      <w:r>
+        <w:t>.</w:t>
+      </w:r>
+    </w:p>
+    <w:p>
+      <w:pPr>
+        <w:numPr>
+          <w:ilvl w:val="1"/>
+          <w:numId w:val="9"/>
+        </w:numPr>
+      </w:pPr>
+      <w:r>
+        <w:rPr>
+          <w:highlight w:val="yellow"/>
+        </w:rPr>
+        <w:t>Maximum possible edges</w:t>
+      </w:r>
+      <w:r>
+        <w:t xml:space="preserve"> in a simple directed graph: </w:t>
+      </w:r>
+      <w:r>
+        <w:rPr>
+          <w:highlight w:val="yellow"/>
+        </w:rPr>
+        <w:t>|V| × (|V| - 1)</w:t>
+      </w:r>
+    </w:p>
+    <w:p>
+      <w:pPr>
+        <w:numPr>
+          <w:ilvl w:val="1"/>
+          <w:numId w:val="9"/>
+        </w:numPr>
+      </w:pPr>
+      <w:r>
+        <w:t>Example: a graph with 100 vertices (|V| = 100) but only 150 edges (|E| = 150) is sparse.</w:t>
+      </w:r>
+    </w:p>
+    <w:p>
+      <w:pPr>
+        <w:numPr>
+          <w:ilvl w:val="1"/>
+          <w:numId w:val="9"/>
+        </w:numPr>
+      </w:pPr>
+      <w:r>
+        <w:t>Typically, each vertex has only a few neighbors.</w:t>
+      </w:r>
+    </w:p>
+    <w:p>
+      <w:pPr>
+        <w:numPr>
+          <w:ilvl w:val="0"/>
+          <w:numId w:val="9"/>
+        </w:numPr>
+      </w:pPr>
+      <w:r>
+        <w:t>Dense graph:</w:t>
+      </w:r>
+    </w:p>
+    <w:p>
+      <w:pPr>
+        <w:numPr>
+          <w:ilvl w:val="1"/>
+          <w:numId w:val="9"/>
+        </w:numPr>
+      </w:pPr>
+      <w:r>
+        <w:t>The number of edges |E| is close to the maximum possible.</w:t>
+      </w:r>
+    </w:p>
+    <w:p>
+      <w:pPr>
+        <w:numPr>
+          <w:ilvl w:val="1"/>
+          <w:numId w:val="9"/>
+        </w:numPr>
+      </w:pPr>
+      <w:r>
+        <w:t>Example: 100 vertices, 9,500 edges → almost every vertex connected to every other → dense.</w:t>
+      </w:r>
+    </w:p>
+    <w:p>
+      <w:r>
+        <w:pict w14:anchorId="3B9F48F8">
+          <v:rect id="_x0000_i1047" style="width:0;height:1.5pt" o:hralign="center" o:hrstd="t" o:hr="t" fillcolor="#a0a0a0" stroked="f"/>
+        </w:pict>
+      </w:r>
+    </w:p>
+    <w:p>
+      <w:r>
+        <w:t>Important points</w:t>
+      </w:r>
+    </w:p>
+    <w:p>
+      <w:pPr>
+        <w:numPr>
+          <w:ilvl w:val="0"/>
+          <w:numId w:val="10"/>
+        </w:numPr>
+      </w:pPr>
+      <w:r>
+        <w:t>Sparse does NOT necessarily mean there are few vertices; it means few edges relative to |V|².</w:t>
+      </w:r>
+    </w:p>
+    <w:p>
+      <w:pPr>
+        <w:numPr>
+          <w:ilvl w:val="0"/>
+          <w:numId w:val="10"/>
+        </w:numPr>
+      </w:pPr>
+      <w:r>
+        <w:t>Dense means many edges, potentially approaching |V|².</w:t>
+      </w:r>
+    </w:p>
+    <w:p>
+      <w:r>
+        <w:pict w14:anchorId="68BF2A6F">
+          <v:rect id="_x0000_i1048" style="width:0;height:1.5pt" o:hralign="center" o:hrstd="t" o:hr="t" fillcolor="#a0a0a0" stroked="f"/>
+        </w:pict>
+      </w:r>
     </w:p>
     <w:p>
       <w:pPr>
@@ -474,24 +531,152 @@
         <w:rPr>
           <w:b/>
           <w:bCs/>
-        </w:rPr>
-      </w:pPr>
-    </w:p>
-    <w:p>
-      <w:pPr>
+          <w:u w:val="single"/>
+        </w:rPr>
+      </w:pPr>
+      <w:r>
         <w:rPr>
           <w:b/>
           <w:bCs/>
-        </w:rPr>
-      </w:pPr>
-    </w:p>
-    <w:p>
-      <w:pPr>
+          <w:u w:val="single"/>
+        </w:rPr>
+        <w:lastRenderedPageBreak/>
+        <w:t>Adjacency matrix (V × V)</w:t>
+      </w:r>
+      <w:r>
         <w:rPr>
           <w:b/>
           <w:bCs/>
-        </w:rPr>
-      </w:pPr>
+          <w:u w:val="single"/>
+        </w:rPr>
+        <w:t xml:space="preserve"> + array for priority queue</w:t>
+      </w:r>
+    </w:p>
+    <w:p>
+      <w:pPr>
+        <w:rPr>
+          <w:u w:val="single"/>
+        </w:rPr>
+      </w:pPr>
+      <w:r>
+        <w:t>Increasing |V| vs |E</w:t>
+      </w:r>
+      <w:r>
+        <w:rPr>
+          <w:u w:val="single"/>
+        </w:rPr>
+        <w:t>|</w:t>
+      </w:r>
+    </w:p>
+    <w:p>
+      <w:pPr>
+        <w:numPr>
+          <w:ilvl w:val="0"/>
+          <w:numId w:val="7"/>
+        </w:numPr>
+      </w:pPr>
+      <w:r>
+        <w:t>Increasing |V|:</w:t>
+      </w:r>
+    </w:p>
+    <w:p>
+      <w:pPr>
+        <w:numPr>
+          <w:ilvl w:val="1"/>
+          <w:numId w:val="7"/>
+        </w:numPr>
+      </w:pPr>
+      <w:r>
+        <w:t>Adds a new row and column → more entries to scan.</w:t>
+      </w:r>
+    </w:p>
+    <w:p>
+      <w:pPr>
+        <w:numPr>
+          <w:ilvl w:val="1"/>
+          <w:numId w:val="7"/>
+        </w:numPr>
+      </w:pPr>
+      <w:r>
+        <w:t>Picking min distance: O(V) per iteration → scales with V.</w:t>
+      </w:r>
+    </w:p>
+    <w:p>
+      <w:pPr>
+        <w:numPr>
+          <w:ilvl w:val="1"/>
+          <w:numId w:val="7"/>
+        </w:numPr>
+      </w:pPr>
+      <w:r>
+        <w:t>Relaxation: scan full row → O(V) per vertex.</w:t>
+      </w:r>
+    </w:p>
+    <w:p>
+      <w:pPr>
+        <w:numPr>
+          <w:ilvl w:val="1"/>
+          <w:numId w:val="7"/>
+        </w:numPr>
+      </w:pPr>
+      <w:r>
+        <w:t>Overall: runtime grows roughly quadratically with V.</w:t>
+      </w:r>
+    </w:p>
+    <w:p>
+      <w:pPr>
+        <w:numPr>
+          <w:ilvl w:val="0"/>
+          <w:numId w:val="7"/>
+        </w:numPr>
+      </w:pPr>
+      <w:r>
+        <w:t>Increasing |E| (adding edges, same V):</w:t>
+      </w:r>
+    </w:p>
+    <w:p>
+      <w:pPr>
+        <w:numPr>
+          <w:ilvl w:val="1"/>
+          <w:numId w:val="7"/>
+        </w:numPr>
+      </w:pPr>
+      <w:r>
+        <w:t>Only changes some ∞ entries to finite weights.</w:t>
+      </w:r>
+    </w:p>
+    <w:p>
+      <w:pPr>
+        <w:numPr>
+          <w:ilvl w:val="1"/>
+          <w:numId w:val="7"/>
+        </w:numPr>
+      </w:pPr>
+      <w:r>
+        <w:t>The algorithm still scans all entries in each row.</w:t>
+      </w:r>
+    </w:p>
+    <w:p>
+      <w:pPr>
+        <w:numPr>
+          <w:ilvl w:val="1"/>
+          <w:numId w:val="7"/>
+        </w:numPr>
+      </w:pPr>
+      <w:r>
+        <w:t>Asymptotically, runtime is almost unaffected by |E|.</w:t>
+      </w:r>
+    </w:p>
+    <w:p>
+      <w:pPr>
+        <w:numPr>
+          <w:ilvl w:val="0"/>
+          <w:numId w:val="7"/>
+        </w:numPr>
+      </w:pPr>
+      <w:r>
+        <w:t>Key takeaway: For adjacency matrix, |V| dominates runtime, not |E|.</w:t>
+      </w:r>
     </w:p>
     <w:p>
       <w:pPr>
@@ -506,32 +691,62 @@
         <w:rPr>
           <w:b/>
           <w:bCs/>
-        </w:rPr>
-      </w:pPr>
-    </w:p>
-    <w:p>
-      <w:pPr>
+          <w:u w:val="single"/>
+        </w:rPr>
+      </w:pPr>
+      <w:r>
         <w:rPr>
           <w:b/>
           <w:bCs/>
-        </w:rPr>
-      </w:pPr>
-    </w:p>
-    <w:p>
-      <w:pPr>
+          <w:u w:val="single"/>
+        </w:rPr>
+        <w:t xml:space="preserve">Adjacency list + </w:t>
+      </w:r>
+      <w:r>
         <w:rPr>
           <w:b/>
           <w:bCs/>
-        </w:rPr>
-      </w:pPr>
-    </w:p>
-    <w:p>
-      <w:pPr>
+          <w:u w:val="single"/>
+        </w:rPr>
+        <w:t xml:space="preserve">minimizing </w:t>
+      </w:r>
+      <w:r>
         <w:rPr>
           <w:b/>
           <w:bCs/>
-        </w:rPr>
-      </w:pPr>
+          <w:u w:val="single"/>
+        </w:rPr>
+        <w:t>heap for priority queue</w:t>
+      </w:r>
+    </w:p>
+    <w:p>
+      <w:pPr>
+        <w:pStyle w:val="ListParagraph"/>
+        <w:numPr>
+          <w:ilvl w:val="0"/>
+          <w:numId w:val="8"/>
+        </w:numPr>
+      </w:pPr>
+      <w:r>
+        <w:t>Sparse graph → adjacency list + heap is very efficient because you only relax existing edges (few E).</w:t>
+      </w:r>
+    </w:p>
+    <w:p>
+      <w:pPr>
+        <w:pStyle w:val="ListParagraph"/>
+        <w:numPr>
+          <w:ilvl w:val="0"/>
+          <w:numId w:val="8"/>
+        </w:numPr>
+      </w:pPr>
+      <w:r>
+        <w:t>Dense graph → adjacency list + heap starts to behave like adjacency matrix approach because almost all possible edges exist → many relaxations.</w:t>
+      </w:r>
+    </w:p>
+    <w:p>
+      <w:r>
+        <w:t>Part c</w:t>
+      </w:r>
     </w:p>
     <w:p>
       <w:pPr>
@@ -540,17 +755,20 @@
           <w:bCs/>
         </w:rPr>
       </w:pPr>
-    </w:p>
-    <w:p>
-      <w:pPr>
+      <w:r>
         <w:rPr>
           <w:b/>
           <w:bCs/>
         </w:rPr>
-      </w:pPr>
-    </w:p>
-    <w:p>
-      <w:pPr>
+        <w:t>Intuitive takeaway</w:t>
+      </w:r>
+    </w:p>
+    <w:p>
+      <w:pPr>
+        <w:numPr>
+          <w:ilvl w:val="0"/>
+          <w:numId w:val="16"/>
+        </w:numPr>
         <w:rPr>
           <w:b/>
           <w:bCs/>
@@ -561,29 +779,150 @@
           <w:b/>
           <w:bCs/>
         </w:rPr>
-        <w:lastRenderedPageBreak/>
-        <w:t>A</w:t>
-      </w:r>
-      <w:r>
+        <w:t>Sparse graph: adjacency list + min-heap wins clearly (fewer edges to touch, faster extraction).</w:t>
+      </w:r>
+    </w:p>
+    <w:p>
+      <w:pPr>
+        <w:numPr>
+          <w:ilvl w:val="0"/>
+          <w:numId w:val="16"/>
+        </w:numPr>
         <w:rPr>
           <w:b/>
           <w:bCs/>
         </w:rPr>
-        <w:t>rray-based priority queue vs minimizing heap</w:t>
-      </w:r>
-    </w:p>
-    <w:p>
-      <w:pPr>
+      </w:pPr>
+      <w:r>
         <w:rPr>
           <w:b/>
           <w:bCs/>
         </w:rPr>
-      </w:pPr>
-      <w:r>
+        <w:t>Dense graph: adjacency list ≈ matrix, so graph storage no longer matters; main factor is priority queue choice.</w:t>
+      </w:r>
+    </w:p>
+    <w:p>
+      <w:pPr>
+        <w:numPr>
+          <w:ilvl w:val="1"/>
+          <w:numId w:val="16"/>
+        </w:numPr>
         <w:rPr>
           <w:b/>
           <w:bCs/>
         </w:rPr>
+      </w:pPr>
+      <w:r>
+        <w:rPr>
+          <w:b/>
+          <w:bCs/>
+        </w:rPr>
+        <w:t>Array PQ is simpler, can be slightly faster if V is small.</w:t>
+      </w:r>
+    </w:p>
+    <w:p>
+      <w:pPr>
+        <w:numPr>
+          <w:ilvl w:val="1"/>
+          <w:numId w:val="16"/>
+        </w:numPr>
+        <w:rPr>
+          <w:b/>
+          <w:bCs/>
+        </w:rPr>
+      </w:pPr>
+      <w:r>
+        <w:rPr>
+          <w:b/>
+          <w:bCs/>
+        </w:rPr>
+        <w:t>Min-heap PQ scales better for large V or when you can’t afford O(V²) scans.</w:t>
+      </w:r>
+    </w:p>
+    <w:p>
+      <w:pPr>
+        <w:rPr>
+          <w:b/>
+          <w:bCs/>
+        </w:rPr>
+      </w:pPr>
+    </w:p>
+    <w:p>
+      <w:r>
+        <w:lastRenderedPageBreak/>
+        <w:t>Intuition for Dijkstra</w:t>
+      </w:r>
+    </w:p>
+    <w:p>
+      <w:pPr>
+        <w:numPr>
+          <w:ilvl w:val="0"/>
+          <w:numId w:val="11"/>
+        </w:numPr>
+      </w:pPr>
+      <w:r>
+        <w:t>Sparse graph → adjacency list + heap is very efficient because you only relax existing edges (few E).</w:t>
+      </w:r>
+    </w:p>
+    <w:p>
+      <w:pPr>
+        <w:numPr>
+          <w:ilvl w:val="0"/>
+          <w:numId w:val="11"/>
+        </w:numPr>
+        <w:rPr>
+          <w:highlight w:val="yellow"/>
+        </w:rPr>
+      </w:pPr>
+      <w:r>
+        <w:rPr>
+          <w:highlight w:val="yellow"/>
+        </w:rPr>
+        <w:t>Dense graph → adjacency list + heap starts to behave like adjacency matrix approach because almost all possible edges exist → many relaxations.</w:t>
+      </w:r>
+    </w:p>
+    <w:p>
+      <w:pPr>
+        <w:ind w:left="360"/>
+        <w:rPr>
+          <w:highlight w:val="yellow"/>
+        </w:rPr>
+      </w:pPr>
+    </w:p>
+    <w:p>
+      <w:pPr>
+        <w:rPr>
+          <w:b/>
+          <w:bCs/>
+        </w:rPr>
+      </w:pPr>
+      <w:r>
+        <w:rPr>
+          <w:b/>
+          <w:bCs/>
+        </w:rPr>
+        <w:t>A</w:t>
+      </w:r>
+      <w:r>
+        <w:rPr>
+          <w:b/>
+          <w:bCs/>
+        </w:rPr>
+        <w:t>rray-based priority queue vs minimizing heap</w:t>
+      </w:r>
+    </w:p>
+    <w:p>
+      <w:pPr>
+        <w:rPr>
+          <w:b/>
+          <w:bCs/>
+        </w:rPr>
+      </w:pPr>
+      <w:r>
+        <w:rPr>
+          <w:b/>
+          <w:bCs/>
+        </w:rPr>
         <w:t>1. Array-based priority queue</w:t>
       </w:r>
     </w:p>
@@ -610,7 +949,20 @@
         </w:numPr>
       </w:pPr>
       <w:r>
-        <w:t>Maintain an array (or list) of tentative distances dist[].</w:t>
+        <w:t xml:space="preserve">Maintain an array (or list) of tentative distances </w:t>
+      </w:r>
+      <w:proofErr w:type="spellStart"/>
+      <w:proofErr w:type="gramStart"/>
+      <w:r>
+        <w:t>dist</w:t>
+      </w:r>
+      <w:proofErr w:type="spellEnd"/>
+      <w:r>
+        <w:t>[</w:t>
+      </w:r>
+      <w:proofErr w:type="gramEnd"/>
+      <w:r>
+        <w:t>].</w:t>
       </w:r>
     </w:p>
     <w:p>
@@ -799,7 +1151,7 @@
     <w:p>
       <w:r>
         <w:pict w14:anchorId="706273A2">
-          <v:rect id="_x0000_i1043" style="width:0;height:1.5pt" o:hralign="center" o:hrstd="t" o:hr="t" fillcolor="#a0a0a0" stroked="f"/>
+          <v:rect id="_x0000_i1030" style="width:0;height:1.5pt" o:hralign="center" o:hrstd="t" o:hr="t" fillcolor="#a0a0a0" stroked="f"/>
         </w:pict>
       </w:r>
     </w:p>
@@ -841,6 +1193,7 @@
         </w:numPr>
       </w:pPr>
       <w:r>
+        <w:lastRenderedPageBreak/>
         <w:t xml:space="preserve">Maintain a </w:t>
       </w:r>
       <w:r>
@@ -862,7 +1215,15 @@
         </w:numPr>
       </w:pPr>
       <w:r>
-        <w:t>Extract the vertex with the minimum distance in O(log V).</w:t>
+        <w:t xml:space="preserve">Extract the vertex with the minimum distance in </w:t>
+      </w:r>
+      <w:proofErr w:type="gramStart"/>
+      <w:r>
+        <w:t>O(</w:t>
+      </w:r>
+      <w:proofErr w:type="gramEnd"/>
+      <w:r>
+        <w:t>log V).</w:t>
       </w:r>
     </w:p>
     <w:p>
@@ -873,7 +1234,15 @@
         </w:numPr>
       </w:pPr>
       <w:r>
-        <w:t>When distances are updated during relaxation, update the heap in O(log V).</w:t>
+        <w:t xml:space="preserve">When distances are updated during relaxation, update the heap in </w:t>
+      </w:r>
+      <w:proofErr w:type="gramStart"/>
+      <w:r>
+        <w:t>O(</w:t>
+      </w:r>
+      <w:proofErr w:type="gramEnd"/>
+      <w:r>
+        <w:t>log V).</w:t>
       </w:r>
     </w:p>
     <w:p>
@@ -899,7 +1268,23 @@
         </w:numPr>
       </w:pPr>
       <w:r>
-        <w:t>Extract-min: O(log V) × V = O(V log V)</w:t>
+        <w:t xml:space="preserve">Extract-min: </w:t>
+      </w:r>
+      <w:proofErr w:type="gramStart"/>
+      <w:r>
+        <w:t>O(</w:t>
+      </w:r>
+      <w:proofErr w:type="gramEnd"/>
+      <w:r>
+        <w:t xml:space="preserve">log V) × V = </w:t>
+      </w:r>
+      <w:proofErr w:type="gramStart"/>
+      <w:r>
+        <w:t>O(</w:t>
+      </w:r>
+      <w:proofErr w:type="gramEnd"/>
+      <w:r>
+        <w:t>V log V)</w:t>
       </w:r>
     </w:p>
     <w:p>
@@ -910,7 +1295,23 @@
         </w:numPr>
       </w:pPr>
       <w:r>
-        <w:t>Relax edges and push updates: O(log V) × E = O(E log V)</w:t>
+        <w:t xml:space="preserve">Relax edges and push updates: </w:t>
+      </w:r>
+      <w:proofErr w:type="gramStart"/>
+      <w:r>
+        <w:t>O(</w:t>
+      </w:r>
+      <w:proofErr w:type="gramEnd"/>
+      <w:r>
+        <w:t xml:space="preserve">log V) × E = </w:t>
+      </w:r>
+      <w:proofErr w:type="gramStart"/>
+      <w:r>
+        <w:t>O(</w:t>
+      </w:r>
+      <w:proofErr w:type="gramEnd"/>
+      <w:r>
+        <w:t>E log V)</w:t>
       </w:r>
     </w:p>
     <w:p>
@@ -925,11 +1326,18 @@
           <w:b/>
           <w:bCs/>
         </w:rPr>
-        <w:lastRenderedPageBreak/>
         <w:t>Overall:</w:t>
       </w:r>
       <w:r>
-        <w:t xml:space="preserve"> O((V + E) log V)</w:t>
+        <w:t xml:space="preserve"> </w:t>
+      </w:r>
+      <w:proofErr w:type="gramStart"/>
+      <w:r>
+        <w:t>O(</w:t>
+      </w:r>
+      <w:proofErr w:type="gramEnd"/>
+      <w:r>
+        <w:t>(V + E) log V)</w:t>
       </w:r>
     </w:p>
     <w:p>
@@ -947,7 +1355,15 @@
         <w:t>Space complexity:</w:t>
       </w:r>
       <w:r>
-        <w:t xml:space="preserve"> O(V) for heap + O(V + E) for adjacency list</w:t>
+        <w:t xml:space="preserve"> O(V) for heap + </w:t>
+      </w:r>
+      <w:proofErr w:type="gramStart"/>
+      <w:r>
+        <w:t>O(</w:t>
+      </w:r>
+      <w:proofErr w:type="gramEnd"/>
+      <w:r>
+        <w:t>V + E) for adjacency list</w:t>
       </w:r>
     </w:p>
     <w:p>
@@ -975,7 +1391,15 @@
         <w:t>large, sparse graphs</w:t>
       </w:r>
       <w:r>
-        <w:t>; scales better with more vertices and edges.</w:t>
+        <w:t xml:space="preserve">; scales </w:t>
+      </w:r>
+      <w:proofErr w:type="gramStart"/>
+      <w:r>
+        <w:t>better</w:t>
+      </w:r>
+      <w:proofErr w:type="gramEnd"/>
+      <w:r>
+        <w:t xml:space="preserve"> with more vertices and edges.</w:t>
       </w:r>
     </w:p>
     <w:p>
@@ -999,7 +1423,7 @@
     <w:p>
       <w:r>
         <w:pict w14:anchorId="0BFB0CC9">
-          <v:rect id="_x0000_i1044" style="width:0;height:1.5pt" o:hralign="center" o:hrstd="t" o:hr="t" fillcolor="#a0a0a0" stroked="f"/>
+          <v:rect id="_x0000_i1031" style="width:0;height:1.5pt" o:hralign="center" o:hrstd="t" o:hr="t" fillcolor="#a0a0a0" stroked="f"/>
         </w:pict>
       </w:r>
     </w:p>
@@ -1143,7 +1567,15 @@
           </w:tcPr>
           <w:p>
             <w:r>
-              <w:t>Heap O(log V)</w:t>
+              <w:t xml:space="preserve">Heap </w:t>
+            </w:r>
+            <w:proofErr w:type="gramStart"/>
+            <w:r>
+              <w:t>O(</w:t>
+            </w:r>
+            <w:proofErr w:type="gramEnd"/>
+            <w:r>
+              <w:t>log V)</w:t>
             </w:r>
           </w:p>
         </w:tc>
@@ -1184,7 +1616,15 @@
           </w:tcPr>
           <w:p>
             <w:r>
-              <w:t>Heap push/update O(log V)</w:t>
+              <w:t xml:space="preserve">Heap push/update </w:t>
+            </w:r>
+            <w:proofErr w:type="gramStart"/>
+            <w:r>
+              <w:t>O(</w:t>
+            </w:r>
+            <w:proofErr w:type="gramEnd"/>
+            <w:r>
+              <w:t>log V)</w:t>
             </w:r>
           </w:p>
         </w:tc>
@@ -1224,8 +1664,13 @@
             <w:hideMark/>
           </w:tcPr>
           <w:p>
-            <w:r>
-              <w:t>O((V + E) log V)</w:t>
+            <w:proofErr w:type="gramStart"/>
+            <w:r>
+              <w:t>O(</w:t>
+            </w:r>
+            <w:proofErr w:type="gramEnd"/>
+            <w:r>
+              <w:t>(V + E) log V)</w:t>
             </w:r>
           </w:p>
         </w:tc>
@@ -1316,7 +1761,7 @@
     <w:p>
       <w:r>
         <w:pict w14:anchorId="3926231B">
-          <v:rect id="_x0000_i1045" style="width:0;height:1.5pt" o:hralign="center" o:hrstd="t" o:hr="t" fillcolor="#a0a0a0" stroked="f"/>
+          <v:rect id="_x0000_i1032" style="width:0;height:1.5pt" o:hralign="center" o:hrstd="t" o:hr="t" fillcolor="#a0a0a0" stroked="f"/>
         </w:pict>
       </w:r>
     </w:p>
@@ -1389,9 +1834,612 @@
         <w:t>asymptotically dominates</w:t>
       </w:r>
       <w:r>
-        <w:t xml:space="preserve"> array-based PQ in almost all practical large graphs.</w:t>
-      </w:r>
-    </w:p>
+        <w:t xml:space="preserve"> array-based PQ in almost all </w:t>
+      </w:r>
+      <w:proofErr w:type="gramStart"/>
+      <w:r>
+        <w:t>practical large</w:t>
+      </w:r>
+      <w:proofErr w:type="gramEnd"/>
+      <w:r>
+        <w:t xml:space="preserve"> graphs.</w:t>
+      </w:r>
+    </w:p>
+    <w:p/>
+    <w:p>
+      <w:r>
+        <w:t>Others:</w:t>
+      </w:r>
+    </w:p>
+    <w:p>
+      <w:r>
+        <w:t>Key difference:</w:t>
+      </w:r>
+    </w:p>
+    <w:tbl>
+      <w:tblPr>
+        <w:tblW w:w="0" w:type="auto"/>
+        <w:tblCellSpacing w:w="15" w:type="dxa"/>
+        <w:tblCellMar>
+          <w:top w:w="15" w:type="dxa"/>
+          <w:left w:w="15" w:type="dxa"/>
+          <w:bottom w:w="15" w:type="dxa"/>
+          <w:right w:w="15" w:type="dxa"/>
+        </w:tblCellMar>
+        <w:tblLook w:val="04A0" w:firstRow="1" w:lastRow="0" w:firstColumn="1" w:lastColumn="0" w:noHBand="0" w:noVBand="1"/>
+      </w:tblPr>
+      <w:tblGrid>
+        <w:gridCol w:w="2893"/>
+        <w:gridCol w:w="2710"/>
+        <w:gridCol w:w="30"/>
+        <w:gridCol w:w="3717"/>
+      </w:tblGrid>
+      <w:tr>
+        <w:trPr>
+          <w:tblHeader/>
+          <w:tblCellSpacing w:w="15" w:type="dxa"/>
+        </w:trPr>
+        <w:tc>
+          <w:tcPr>
+            <w:tcW w:w="0" w:type="auto"/>
+            <w:tcBorders>
+              <w:top w:val="single" w:sz="4" w:space="0" w:color="auto"/>
+              <w:left w:val="single" w:sz="4" w:space="0" w:color="auto"/>
+              <w:bottom w:val="single" w:sz="4" w:space="0" w:color="auto"/>
+              <w:right w:val="single" w:sz="4" w:space="0" w:color="auto"/>
+            </w:tcBorders>
+            <w:vAlign w:val="center"/>
+            <w:hideMark/>
+          </w:tcPr>
+          <w:p>
+            <w:r>
+              <w:t>Aspect</w:t>
+            </w:r>
+          </w:p>
+        </w:tc>
+        <w:tc>
+          <w:tcPr>
+            <w:tcW w:w="0" w:type="auto"/>
+            <w:tcBorders>
+              <w:top w:val="single" w:sz="4" w:space="0" w:color="auto"/>
+              <w:left w:val="single" w:sz="4" w:space="0" w:color="auto"/>
+              <w:bottom w:val="single" w:sz="4" w:space="0" w:color="auto"/>
+              <w:right w:val="single" w:sz="4" w:space="0" w:color="auto"/>
+            </w:tcBorders>
+            <w:vAlign w:val="center"/>
+            <w:hideMark/>
+          </w:tcPr>
+          <w:p>
+            <w:r>
+              <w:t>Adjacency List</w:t>
+            </w:r>
+          </w:p>
+        </w:tc>
+        <w:tc>
+          <w:tcPr>
+            <w:tcW w:w="0" w:type="auto"/>
+            <w:gridSpan w:val="2"/>
+            <w:tcBorders>
+              <w:top w:val="single" w:sz="4" w:space="0" w:color="auto"/>
+              <w:left w:val="single" w:sz="4" w:space="0" w:color="auto"/>
+              <w:bottom w:val="single" w:sz="4" w:space="0" w:color="auto"/>
+              <w:right w:val="single" w:sz="4" w:space="0" w:color="auto"/>
+            </w:tcBorders>
+            <w:vAlign w:val="center"/>
+            <w:hideMark/>
+          </w:tcPr>
+          <w:p>
+            <w:r>
+              <w:t>Adjacency Matrix</w:t>
+            </w:r>
+          </w:p>
+        </w:tc>
+      </w:tr>
+      <w:tr>
+        <w:trPr>
+          <w:tblCellSpacing w:w="15" w:type="dxa"/>
+        </w:trPr>
+        <w:tc>
+          <w:tcPr>
+            <w:tcW w:w="0" w:type="auto"/>
+            <w:tcBorders>
+              <w:top w:val="single" w:sz="4" w:space="0" w:color="auto"/>
+              <w:left w:val="single" w:sz="4" w:space="0" w:color="auto"/>
+              <w:bottom w:val="single" w:sz="4" w:space="0" w:color="auto"/>
+              <w:right w:val="single" w:sz="4" w:space="0" w:color="auto"/>
+            </w:tcBorders>
+            <w:vAlign w:val="center"/>
+            <w:hideMark/>
+          </w:tcPr>
+          <w:p>
+            <w:r>
+              <w:t>Storage</w:t>
+            </w:r>
+          </w:p>
+        </w:tc>
+        <w:tc>
+          <w:tcPr>
+            <w:tcW w:w="0" w:type="auto"/>
+            <w:tcBorders>
+              <w:top w:val="single" w:sz="4" w:space="0" w:color="auto"/>
+              <w:left w:val="single" w:sz="4" w:space="0" w:color="auto"/>
+              <w:bottom w:val="single" w:sz="4" w:space="0" w:color="auto"/>
+              <w:right w:val="single" w:sz="4" w:space="0" w:color="auto"/>
+            </w:tcBorders>
+            <w:vAlign w:val="center"/>
+            <w:hideMark/>
+          </w:tcPr>
+          <w:p>
+            <w:r>
+              <w:t>Only store existing edges</w:t>
+            </w:r>
+          </w:p>
+        </w:tc>
+        <w:tc>
+          <w:tcPr>
+            <w:tcW w:w="0" w:type="auto"/>
+            <w:gridSpan w:val="2"/>
+            <w:tcBorders>
+              <w:top w:val="single" w:sz="4" w:space="0" w:color="auto"/>
+              <w:left w:val="single" w:sz="4" w:space="0" w:color="auto"/>
+              <w:bottom w:val="single" w:sz="4" w:space="0" w:color="auto"/>
+              <w:right w:val="single" w:sz="4" w:space="0" w:color="auto"/>
+            </w:tcBorders>
+            <w:vAlign w:val="center"/>
+            <w:hideMark/>
+          </w:tcPr>
+          <w:p>
+            <w:r>
+              <w:t>Store all possible edges</w:t>
+            </w:r>
+          </w:p>
+        </w:tc>
+      </w:tr>
+      <w:tr>
+        <w:trPr>
+          <w:tblCellSpacing w:w="15" w:type="dxa"/>
+        </w:trPr>
+        <w:tc>
+          <w:tcPr>
+            <w:tcW w:w="0" w:type="auto"/>
+            <w:tcBorders>
+              <w:top w:val="single" w:sz="4" w:space="0" w:color="auto"/>
+              <w:left w:val="single" w:sz="4" w:space="0" w:color="auto"/>
+              <w:bottom w:val="single" w:sz="4" w:space="0" w:color="auto"/>
+              <w:right w:val="single" w:sz="4" w:space="0" w:color="auto"/>
+            </w:tcBorders>
+            <w:vAlign w:val="center"/>
+            <w:hideMark/>
+          </w:tcPr>
+          <w:p>
+            <w:r>
+              <w:t>Looping</w:t>
+            </w:r>
+          </w:p>
+        </w:tc>
+        <w:tc>
+          <w:tcPr>
+            <w:tcW w:w="0" w:type="auto"/>
+            <w:tcBorders>
+              <w:top w:val="single" w:sz="4" w:space="0" w:color="auto"/>
+              <w:left w:val="single" w:sz="4" w:space="0" w:color="auto"/>
+              <w:bottom w:val="single" w:sz="4" w:space="0" w:color="auto"/>
+              <w:right w:val="single" w:sz="4" w:space="0" w:color="auto"/>
+            </w:tcBorders>
+            <w:vAlign w:val="center"/>
+            <w:hideMark/>
+          </w:tcPr>
+          <w:p>
+            <w:r>
+              <w:t>Only neighbors of u</w:t>
+            </w:r>
+          </w:p>
+        </w:tc>
+        <w:tc>
+          <w:tcPr>
+            <w:tcW w:w="0" w:type="auto"/>
+            <w:gridSpan w:val="2"/>
+            <w:tcBorders>
+              <w:top w:val="single" w:sz="4" w:space="0" w:color="auto"/>
+              <w:left w:val="single" w:sz="4" w:space="0" w:color="auto"/>
+              <w:bottom w:val="single" w:sz="4" w:space="0" w:color="auto"/>
+              <w:right w:val="single" w:sz="4" w:space="0" w:color="auto"/>
+            </w:tcBorders>
+            <w:vAlign w:val="center"/>
+            <w:hideMark/>
+          </w:tcPr>
+          <w:p>
+            <w:r>
+              <w:t xml:space="preserve">All vertices v = </w:t>
+            </w:r>
+            <w:proofErr w:type="gramStart"/>
+            <w:r>
+              <w:t>0..</w:t>
+            </w:r>
+            <w:proofErr w:type="gramEnd"/>
+            <w:r>
+              <w:t>V-1</w:t>
+            </w:r>
+          </w:p>
+        </w:tc>
+      </w:tr>
+      <w:tr>
+        <w:trPr>
+          <w:tblCellSpacing w:w="15" w:type="dxa"/>
+        </w:trPr>
+        <w:tc>
+          <w:tcPr>
+            <w:tcW w:w="0" w:type="auto"/>
+            <w:tcBorders>
+              <w:top w:val="single" w:sz="4" w:space="0" w:color="auto"/>
+              <w:left w:val="single" w:sz="4" w:space="0" w:color="auto"/>
+              <w:bottom w:val="single" w:sz="4" w:space="0" w:color="auto"/>
+              <w:right w:val="single" w:sz="4" w:space="0" w:color="auto"/>
+            </w:tcBorders>
+            <w:vAlign w:val="center"/>
+          </w:tcPr>
+          <w:p>
+            <w:r>
+              <w:t>Space complexity (same with or without algo)</w:t>
+            </w:r>
+          </w:p>
+        </w:tc>
+        <w:tc>
+          <w:tcPr>
+            <w:tcW w:w="0" w:type="auto"/>
+            <w:tcBorders>
+              <w:top w:val="single" w:sz="4" w:space="0" w:color="auto"/>
+              <w:left w:val="single" w:sz="4" w:space="0" w:color="auto"/>
+              <w:bottom w:val="single" w:sz="4" w:space="0" w:color="auto"/>
+              <w:right w:val="single" w:sz="4" w:space="0" w:color="auto"/>
+            </w:tcBorders>
+            <w:vAlign w:val="center"/>
+          </w:tcPr>
+          <w:p>
+            <w:pPr>
+              <w:rPr>
+                <w:b/>
+                <w:bCs/>
+              </w:rPr>
+            </w:pPr>
+            <w:proofErr w:type="gramStart"/>
+            <w:r>
+              <w:rPr>
+                <w:b/>
+                <w:bCs/>
+              </w:rPr>
+              <w:t>O(</w:t>
+            </w:r>
+            <w:proofErr w:type="gramEnd"/>
+            <w:r>
+              <w:rPr>
+                <w:b/>
+                <w:bCs/>
+              </w:rPr>
+              <w:t xml:space="preserve">V + </w:t>
+            </w:r>
+            <w:proofErr w:type="gramStart"/>
+            <w:r>
+              <w:rPr>
+                <w:b/>
+                <w:bCs/>
+              </w:rPr>
+              <w:t>E) —</w:t>
+            </w:r>
+            <w:proofErr w:type="gramEnd"/>
+            <w:r>
+              <w:rPr>
+                <w:b/>
+                <w:bCs/>
+              </w:rPr>
+              <w:t xml:space="preserve"> stores only existing edges </w:t>
+            </w:r>
+          </w:p>
+          <w:p>
+            <w:pPr>
+              <w:rPr>
+                <w:b/>
+                <w:bCs/>
+              </w:rPr>
+            </w:pPr>
+            <w:r>
+              <w:rPr>
+                <w:b/>
+                <w:bCs/>
+              </w:rPr>
+              <w:t xml:space="preserve">• Sparse: much less than matrix </w:t>
+            </w:r>
+          </w:p>
+          <w:p>
+            <w:r>
+              <w:rPr>
+                <w:b/>
+                <w:bCs/>
+              </w:rPr>
+              <w:t xml:space="preserve">• Dense: </w:t>
+            </w:r>
+            <w:proofErr w:type="gramStart"/>
+            <w:r>
+              <w:rPr>
+                <w:b/>
+                <w:bCs/>
+              </w:rPr>
+              <w:t>similar to</w:t>
+            </w:r>
+            <w:proofErr w:type="gramEnd"/>
+            <w:r>
+              <w:rPr>
+                <w:b/>
+                <w:bCs/>
+              </w:rPr>
+              <w:t xml:space="preserve"> matrix, O(V²)</w:t>
+            </w:r>
+          </w:p>
+        </w:tc>
+        <w:tc>
+          <w:tcPr>
+            <w:tcW w:w="0" w:type="auto"/>
+            <w:gridSpan w:val="2"/>
+            <w:tcBorders>
+              <w:top w:val="single" w:sz="4" w:space="0" w:color="auto"/>
+              <w:left w:val="single" w:sz="4" w:space="0" w:color="auto"/>
+              <w:bottom w:val="single" w:sz="4" w:space="0" w:color="auto"/>
+              <w:right w:val="single" w:sz="4" w:space="0" w:color="auto"/>
+            </w:tcBorders>
+            <w:vAlign w:val="center"/>
+          </w:tcPr>
+          <w:p>
+            <w:pPr>
+              <w:jc w:val="both"/>
+              <w:rPr>
+                <w:b/>
+                <w:bCs/>
+              </w:rPr>
+            </w:pPr>
+            <w:r>
+              <w:rPr>
+                <w:b/>
+                <w:bCs/>
+              </w:rPr>
+              <w:t>O(V²) — stores all possible edges, independent of density</w:t>
+            </w:r>
+          </w:p>
+        </w:tc>
+      </w:tr>
+      <w:tr>
+        <w:trPr>
+          <w:tblCellSpacing w:w="15" w:type="dxa"/>
+        </w:trPr>
+        <w:tc>
+          <w:tcPr>
+            <w:tcW w:w="0" w:type="auto"/>
+            <w:tcBorders>
+              <w:top w:val="single" w:sz="4" w:space="0" w:color="auto"/>
+              <w:left w:val="single" w:sz="4" w:space="0" w:color="auto"/>
+              <w:bottom w:val="single" w:sz="4" w:space="0" w:color="auto"/>
+              <w:right w:val="single" w:sz="4" w:space="0" w:color="auto"/>
+            </w:tcBorders>
+            <w:vAlign w:val="center"/>
+          </w:tcPr>
+          <w:p>
+            <w:r>
+              <w:t xml:space="preserve">Time complexity (without algo e.g. </w:t>
+            </w:r>
+            <w:proofErr w:type="spellStart"/>
+            <w:r>
+              <w:t>dijk</w:t>
+            </w:r>
+            <w:proofErr w:type="spellEnd"/>
+            <w:r>
+              <w:t xml:space="preserve"> w PQ)</w:t>
+            </w:r>
+          </w:p>
+        </w:tc>
+        <w:tc>
+          <w:tcPr>
+            <w:tcW w:w="0" w:type="auto"/>
+            <w:tcBorders>
+              <w:top w:val="single" w:sz="4" w:space="0" w:color="auto"/>
+              <w:left w:val="single" w:sz="4" w:space="0" w:color="auto"/>
+              <w:bottom w:val="single" w:sz="4" w:space="0" w:color="auto"/>
+              <w:right w:val="single" w:sz="4" w:space="0" w:color="auto"/>
+            </w:tcBorders>
+            <w:vAlign w:val="center"/>
+          </w:tcPr>
+          <w:p>
+            <w:pPr>
+              <w:rPr>
+                <w:b/>
+                <w:bCs/>
+              </w:rPr>
+            </w:pPr>
+            <w:proofErr w:type="gramStart"/>
+            <w:r>
+              <w:rPr>
+                <w:b/>
+                <w:bCs/>
+              </w:rPr>
+              <w:t>O(</w:t>
+            </w:r>
+            <w:proofErr w:type="gramEnd"/>
+            <w:r>
+              <w:rPr>
+                <w:b/>
+                <w:bCs/>
+              </w:rPr>
+              <w:t xml:space="preserve">V + </w:t>
+            </w:r>
+            <w:proofErr w:type="gramStart"/>
+            <w:r>
+              <w:rPr>
+                <w:b/>
+                <w:bCs/>
+              </w:rPr>
+              <w:t>E) —</w:t>
+            </w:r>
+            <w:proofErr w:type="gramEnd"/>
+            <w:r>
+              <w:rPr>
+                <w:b/>
+                <w:bCs/>
+              </w:rPr>
+              <w:t xml:space="preserve"> scan only existing edges </w:t>
+            </w:r>
+          </w:p>
+          <w:p>
+            <w:pPr>
+              <w:rPr>
+                <w:b/>
+                <w:bCs/>
+              </w:rPr>
+            </w:pPr>
+            <w:r>
+              <w:rPr>
+                <w:b/>
+                <w:bCs/>
+              </w:rPr>
+              <w:t xml:space="preserve">• Sparse graph (E &lt;&lt; V²): </w:t>
+            </w:r>
+            <w:proofErr w:type="gramStart"/>
+            <w:r>
+              <w:rPr>
+                <w:b/>
+                <w:bCs/>
+              </w:rPr>
+              <w:t>O(</w:t>
+            </w:r>
+            <w:proofErr w:type="gramEnd"/>
+            <w:r>
+              <w:rPr>
+                <w:b/>
+                <w:bCs/>
+              </w:rPr>
+              <w:t xml:space="preserve">V + E) &lt;&lt; O(V²) </w:t>
+            </w:r>
+          </w:p>
+          <w:p>
+            <w:r>
+              <w:rPr>
+                <w:b/>
+                <w:bCs/>
+              </w:rPr>
+              <w:t xml:space="preserve">• Dense graph (E ≈ V²): </w:t>
+            </w:r>
+            <w:proofErr w:type="gramStart"/>
+            <w:r>
+              <w:rPr>
+                <w:b/>
+                <w:bCs/>
+              </w:rPr>
+              <w:t>O(</w:t>
+            </w:r>
+            <w:proofErr w:type="gramEnd"/>
+            <w:r>
+              <w:rPr>
+                <w:b/>
+                <w:bCs/>
+              </w:rPr>
+              <w:t>V + E) ≈ O(V²)</w:t>
+            </w:r>
+          </w:p>
+        </w:tc>
+        <w:tc>
+          <w:tcPr>
+            <w:tcW w:w="0" w:type="auto"/>
+            <w:gridSpan w:val="2"/>
+            <w:tcBorders>
+              <w:top w:val="single" w:sz="4" w:space="0" w:color="auto"/>
+              <w:left w:val="single" w:sz="4" w:space="0" w:color="auto"/>
+              <w:bottom w:val="single" w:sz="4" w:space="0" w:color="auto"/>
+              <w:right w:val="single" w:sz="4" w:space="0" w:color="auto"/>
+            </w:tcBorders>
+            <w:vAlign w:val="center"/>
+          </w:tcPr>
+          <w:p>
+            <w:r>
+              <w:rPr>
+                <w:b/>
+                <w:bCs/>
+              </w:rPr>
+              <w:t>O(V²) — scan all rows, always V × V entries</w:t>
+            </w:r>
+          </w:p>
+        </w:tc>
+      </w:tr>
+      <w:tr>
+        <w:trPr>
+          <w:tblCellSpacing w:w="15" w:type="dxa"/>
+        </w:trPr>
+        <w:tc>
+          <w:tcPr>
+            <w:tcW w:w="0" w:type="auto"/>
+            <w:tcBorders>
+              <w:top w:val="single" w:sz="4" w:space="0" w:color="auto"/>
+              <w:left w:val="single" w:sz="4" w:space="0" w:color="auto"/>
+              <w:bottom w:val="single" w:sz="4" w:space="0" w:color="auto"/>
+              <w:right w:val="single" w:sz="4" w:space="0" w:color="auto"/>
+            </w:tcBorders>
+            <w:vAlign w:val="center"/>
+          </w:tcPr>
+          <w:p>
+            <w:r>
+              <w:t xml:space="preserve">Time complexity (with algo i.e. </w:t>
+            </w:r>
+            <w:proofErr w:type="spellStart"/>
+            <w:r>
+              <w:t>dijk</w:t>
+            </w:r>
+            <w:proofErr w:type="spellEnd"/>
+            <w:r>
+              <w:t xml:space="preserve"> w PQ)</w:t>
+            </w:r>
+          </w:p>
+        </w:tc>
+        <w:tc>
+          <w:tcPr>
+            <w:tcW w:w="0" w:type="auto"/>
+            <w:gridSpan w:val="2"/>
+            <w:tcBorders>
+              <w:top w:val="single" w:sz="4" w:space="0" w:color="auto"/>
+              <w:left w:val="single" w:sz="4" w:space="0" w:color="auto"/>
+              <w:bottom w:val="single" w:sz="4" w:space="0" w:color="auto"/>
+              <w:right w:val="single" w:sz="4" w:space="0" w:color="auto"/>
+            </w:tcBorders>
+            <w:vAlign w:val="center"/>
+          </w:tcPr>
+          <w:p>
+            <w:pPr>
+              <w:jc w:val="center"/>
+              <w:rPr>
+                <w:b/>
+                <w:bCs/>
+              </w:rPr>
+            </w:pPr>
+          </w:p>
+        </w:tc>
+        <w:tc>
+          <w:tcPr>
+            <w:tcW w:w="0" w:type="auto"/>
+            <w:tcBorders>
+              <w:top w:val="single" w:sz="4" w:space="0" w:color="auto"/>
+              <w:left w:val="single" w:sz="4" w:space="0" w:color="auto"/>
+              <w:bottom w:val="single" w:sz="4" w:space="0" w:color="auto"/>
+              <w:right w:val="single" w:sz="4" w:space="0" w:color="auto"/>
+            </w:tcBorders>
+            <w:vAlign w:val="center"/>
+          </w:tcPr>
+          <w:p>
+            <w:pPr>
+              <w:jc w:val="center"/>
+              <w:rPr>
+                <w:b/>
+                <w:bCs/>
+              </w:rPr>
+            </w:pPr>
+          </w:p>
+        </w:tc>
+      </w:tr>
+    </w:tbl>
     <w:p/>
     <w:sectPr>
       <w:pgSz w:w="12240" w:h="15840"/>
@@ -1406,6 +2454,453 @@
 <file path=word/numbering.xml><?xml version="1.0" encoding="utf-8"?>
 <w:numbering xmlns:wpc="http://schemas.microsoft.com/office/word/2010/wordprocessingCanvas" xmlns:cx="http://schemas.microsoft.com/office/drawing/2014/chartex" xmlns:cx1="http://schemas.microsoft.com/office/drawing/2015/9/8/chartex" xmlns:cx2="http://schemas.microsoft.com/office/drawing/2015/10/21/chartex" xmlns:cx3="http://schemas.microsoft.com/office/drawing/2016/5/9/chartex" xmlns:cx4="http://schemas.microsoft.com/office/drawing/2016/5/10/chartex" xmlns:cx5="http://schemas.microsoft.com/office/drawing/2016/5/11/chartex" xmlns:cx6="http://schemas.microsoft.com/office/drawing/2016/5/12/chartex" xmlns:cx7="http://schemas.microsoft.com/office/drawing/2016/5/13/chartex" xmlns:cx8="http://schemas.microsoft.com/office/drawing/2016/5/14/chartex" xmlns:mc="http://schemas.openxmlformats.org/markup-compatibility/2006" xmlns:aink="http://schemas.microsoft.com/office/drawing/2016/ink" xmlns:am3d="http://schemas.microsoft.com/office/drawing/2017/model3d" xmlns:o="urn:schemas-microsoft-com:office:office" xmlns:oel="http://schemas.microsoft.com/office/2019/extlst" xmlns:r="http://schemas.openxmlformats.org/officeDocument/2006/relationships" xmlns:m="http://schemas.openxmlformats.org/officeDocument/2006/math" xmlns:v="urn:schemas-microsoft-com:vml" xmlns:wp14="http://schemas.microsoft.com/office/word/2010/wordprocessingDrawing" xmlns:wp="http://schemas.openxmlformats.org/drawingml/2006/wordprocessingDrawing" xmlns:w10="urn:schemas-microsoft-com:office:word" xmlns:w="http://schemas.openxmlformats.org/wordprocessingml/2006/main" xmlns:w14="http://schemas.microsoft.com/office/word/2010/wordml" xmlns:w15="http://schemas.microsoft.com/office/word/2012/wordml" xmlns:w16cex="http://schemas.microsoft.com/office/word/2018/wordml/cex" xmlns:w16cid="http://schemas.microsoft.com/office/word/2016/wordml/cid" xmlns:w16="http://schemas.microsoft.com/office/word/2018/wordml" xmlns:w16du="http://schemas.microsoft.com/office/word/2023/wordml/word16du" xmlns:w16sdtdh="http://schemas.microsoft.com/office/word/2020/wordml/sdtdatahash" xmlns:w16sdtfl="http://schemas.microsoft.com/office/word/2024/wordml/sdtformatlock" xmlns:w16se="http://schemas.microsoft.com/office/word/2015/wordml/symex" xmlns:wpg="http://schemas.microsoft.com/office/word/2010/wordprocessingGroup" xmlns:wpi="http://schemas.microsoft.com/office/word/2010/wordprocessingInk" xmlns:wne="http://schemas.microsoft.com/office/word/2006/wordml" xmlns:wps="http://schemas.microsoft.com/office/word/2010/wordprocessingShape" mc:Ignorable="w14 w15 w16se w16cid w16 w16cex w16sdtdh w16sdtfl w16du wp14">
   <w:abstractNum w:abstractNumId="0" w15:restartNumberingAfterBreak="0">
+    <w:nsid w:val="04EF7A4D"/>
+    <w:multiLevelType w:val="multilevel"/>
+    <w:tmpl w:val="493A855C"/>
+    <w:lvl w:ilvl="0">
+      <w:start w:val="1"/>
+      <w:numFmt w:val="bullet"/>
+      <w:lvlText w:val=""/>
+      <w:lvlJc w:val="left"/>
+      <w:pPr>
+        <w:tabs>
+          <w:tab w:val="num" w:pos="720"/>
+        </w:tabs>
+        <w:ind w:left="720" w:hanging="360"/>
+      </w:pPr>
+      <w:rPr>
+        <w:rFonts w:ascii="Symbol" w:hAnsi="Symbol" w:hint="default"/>
+        <w:sz w:val="20"/>
+      </w:rPr>
+    </w:lvl>
+    <w:lvl w:ilvl="1" w:tentative="1">
+      <w:start w:val="1"/>
+      <w:numFmt w:val="bullet"/>
+      <w:lvlText w:val="o"/>
+      <w:lvlJc w:val="left"/>
+      <w:pPr>
+        <w:tabs>
+          <w:tab w:val="num" w:pos="1440"/>
+        </w:tabs>
+        <w:ind w:left="1440" w:hanging="360"/>
+      </w:pPr>
+      <w:rPr>
+        <w:rFonts w:ascii="Courier New" w:hAnsi="Courier New" w:hint="default"/>
+        <w:sz w:val="20"/>
+      </w:rPr>
+    </w:lvl>
+    <w:lvl w:ilvl="2" w:tentative="1">
+      <w:start w:val="1"/>
+      <w:numFmt w:val="bullet"/>
+      <w:lvlText w:val=""/>
+      <w:lvlJc w:val="left"/>
+      <w:pPr>
+        <w:tabs>
+          <w:tab w:val="num" w:pos="2160"/>
+        </w:tabs>
+        <w:ind w:left="2160" w:hanging="360"/>
+      </w:pPr>
+      <w:rPr>
+        <w:rFonts w:ascii="Wingdings" w:hAnsi="Wingdings" w:hint="default"/>
+        <w:sz w:val="20"/>
+      </w:rPr>
+    </w:lvl>
+    <w:lvl w:ilvl="3" w:tentative="1">
+      <w:start w:val="1"/>
+      <w:numFmt w:val="bullet"/>
+      <w:lvlText w:val=""/>
+      <w:lvlJc w:val="left"/>
+      <w:pPr>
+        <w:tabs>
+          <w:tab w:val="num" w:pos="2880"/>
+        </w:tabs>
+        <w:ind w:left="2880" w:hanging="360"/>
+      </w:pPr>
+      <w:rPr>
+        <w:rFonts w:ascii="Wingdings" w:hAnsi="Wingdings" w:hint="default"/>
+        <w:sz w:val="20"/>
+      </w:rPr>
+    </w:lvl>
+    <w:lvl w:ilvl="4" w:tentative="1">
+      <w:start w:val="1"/>
+      <w:numFmt w:val="bullet"/>
+      <w:lvlText w:val=""/>
+      <w:lvlJc w:val="left"/>
+      <w:pPr>
+        <w:tabs>
+          <w:tab w:val="num" w:pos="3600"/>
+        </w:tabs>
+        <w:ind w:left="3600" w:hanging="360"/>
+      </w:pPr>
+      <w:rPr>
+        <w:rFonts w:ascii="Wingdings" w:hAnsi="Wingdings" w:hint="default"/>
+        <w:sz w:val="20"/>
+      </w:rPr>
+    </w:lvl>
+    <w:lvl w:ilvl="5" w:tentative="1">
+      <w:start w:val="1"/>
+      <w:numFmt w:val="bullet"/>
+      <w:lvlText w:val=""/>
+      <w:lvlJc w:val="left"/>
+      <w:pPr>
+        <w:tabs>
+          <w:tab w:val="num" w:pos="4320"/>
+        </w:tabs>
+        <w:ind w:left="4320" w:hanging="360"/>
+      </w:pPr>
+      <w:rPr>
+        <w:rFonts w:ascii="Wingdings" w:hAnsi="Wingdings" w:hint="default"/>
+        <w:sz w:val="20"/>
+      </w:rPr>
+    </w:lvl>
+    <w:lvl w:ilvl="6" w:tentative="1">
+      <w:start w:val="1"/>
+      <w:numFmt w:val="bullet"/>
+      <w:lvlText w:val=""/>
+      <w:lvlJc w:val="left"/>
+      <w:pPr>
+        <w:tabs>
+          <w:tab w:val="num" w:pos="5040"/>
+        </w:tabs>
+        <w:ind w:left="5040" w:hanging="360"/>
+      </w:pPr>
+      <w:rPr>
+        <w:rFonts w:ascii="Wingdings" w:hAnsi="Wingdings" w:hint="default"/>
+        <w:sz w:val="20"/>
+      </w:rPr>
+    </w:lvl>
+    <w:lvl w:ilvl="7" w:tentative="1">
+      <w:start w:val="1"/>
+      <w:numFmt w:val="bullet"/>
+      <w:lvlText w:val=""/>
+      <w:lvlJc w:val="left"/>
+      <w:pPr>
+        <w:tabs>
+          <w:tab w:val="num" w:pos="5760"/>
+        </w:tabs>
+        <w:ind w:left="5760" w:hanging="360"/>
+      </w:pPr>
+      <w:rPr>
+        <w:rFonts w:ascii="Wingdings" w:hAnsi="Wingdings" w:hint="default"/>
+        <w:sz w:val="20"/>
+      </w:rPr>
+    </w:lvl>
+    <w:lvl w:ilvl="8" w:tentative="1">
+      <w:start w:val="1"/>
+      <w:numFmt w:val="bullet"/>
+      <w:lvlText w:val=""/>
+      <w:lvlJc w:val="left"/>
+      <w:pPr>
+        <w:tabs>
+          <w:tab w:val="num" w:pos="6480"/>
+        </w:tabs>
+        <w:ind w:left="6480" w:hanging="360"/>
+      </w:pPr>
+      <w:rPr>
+        <w:rFonts w:ascii="Wingdings" w:hAnsi="Wingdings" w:hint="default"/>
+        <w:sz w:val="20"/>
+      </w:rPr>
+    </w:lvl>
+  </w:abstractNum>
+  <w:abstractNum w:abstractNumId="1" w15:restartNumberingAfterBreak="0">
+    <w:nsid w:val="0CEA2F91"/>
+    <w:multiLevelType w:val="multilevel"/>
+    <w:tmpl w:val="325EA396"/>
+    <w:lvl w:ilvl="0">
+      <w:start w:val="1"/>
+      <w:numFmt w:val="bullet"/>
+      <w:lvlText w:val=""/>
+      <w:lvlJc w:val="left"/>
+      <w:pPr>
+        <w:tabs>
+          <w:tab w:val="num" w:pos="720"/>
+        </w:tabs>
+        <w:ind w:left="720" w:hanging="360"/>
+      </w:pPr>
+      <w:rPr>
+        <w:rFonts w:ascii="Symbol" w:hAnsi="Symbol" w:hint="default"/>
+        <w:sz w:val="20"/>
+      </w:rPr>
+    </w:lvl>
+    <w:lvl w:ilvl="1" w:tentative="1">
+      <w:start w:val="1"/>
+      <w:numFmt w:val="bullet"/>
+      <w:lvlText w:val="o"/>
+      <w:lvlJc w:val="left"/>
+      <w:pPr>
+        <w:tabs>
+          <w:tab w:val="num" w:pos="1440"/>
+        </w:tabs>
+        <w:ind w:left="1440" w:hanging="360"/>
+      </w:pPr>
+      <w:rPr>
+        <w:rFonts w:ascii="Courier New" w:hAnsi="Courier New" w:hint="default"/>
+        <w:sz w:val="20"/>
+      </w:rPr>
+    </w:lvl>
+    <w:lvl w:ilvl="2" w:tentative="1">
+      <w:start w:val="1"/>
+      <w:numFmt w:val="bullet"/>
+      <w:lvlText w:val=""/>
+      <w:lvlJc w:val="left"/>
+      <w:pPr>
+        <w:tabs>
+          <w:tab w:val="num" w:pos="2160"/>
+        </w:tabs>
+        <w:ind w:left="2160" w:hanging="360"/>
+      </w:pPr>
+      <w:rPr>
+        <w:rFonts w:ascii="Wingdings" w:hAnsi="Wingdings" w:hint="default"/>
+        <w:sz w:val="20"/>
+      </w:rPr>
+    </w:lvl>
+    <w:lvl w:ilvl="3" w:tentative="1">
+      <w:start w:val="1"/>
+      <w:numFmt w:val="bullet"/>
+      <w:lvlText w:val=""/>
+      <w:lvlJc w:val="left"/>
+      <w:pPr>
+        <w:tabs>
+          <w:tab w:val="num" w:pos="2880"/>
+        </w:tabs>
+        <w:ind w:left="2880" w:hanging="360"/>
+      </w:pPr>
+      <w:rPr>
+        <w:rFonts w:ascii="Wingdings" w:hAnsi="Wingdings" w:hint="default"/>
+        <w:sz w:val="20"/>
+      </w:rPr>
+    </w:lvl>
+    <w:lvl w:ilvl="4" w:tentative="1">
+      <w:start w:val="1"/>
+      <w:numFmt w:val="bullet"/>
+      <w:lvlText w:val=""/>
+      <w:lvlJc w:val="left"/>
+      <w:pPr>
+        <w:tabs>
+          <w:tab w:val="num" w:pos="3600"/>
+        </w:tabs>
+        <w:ind w:left="3600" w:hanging="360"/>
+      </w:pPr>
+      <w:rPr>
+        <w:rFonts w:ascii="Wingdings" w:hAnsi="Wingdings" w:hint="default"/>
+        <w:sz w:val="20"/>
+      </w:rPr>
+    </w:lvl>
+    <w:lvl w:ilvl="5" w:tentative="1">
+      <w:start w:val="1"/>
+      <w:numFmt w:val="bullet"/>
+      <w:lvlText w:val=""/>
+      <w:lvlJc w:val="left"/>
+      <w:pPr>
+        <w:tabs>
+          <w:tab w:val="num" w:pos="4320"/>
+        </w:tabs>
+        <w:ind w:left="4320" w:hanging="360"/>
+      </w:pPr>
+      <w:rPr>
+        <w:rFonts w:ascii="Wingdings" w:hAnsi="Wingdings" w:hint="default"/>
+        <w:sz w:val="20"/>
+      </w:rPr>
+    </w:lvl>
+    <w:lvl w:ilvl="6" w:tentative="1">
+      <w:start w:val="1"/>
+      <w:numFmt w:val="bullet"/>
+      <w:lvlText w:val=""/>
+      <w:lvlJc w:val="left"/>
+      <w:pPr>
+        <w:tabs>
+          <w:tab w:val="num" w:pos="5040"/>
+        </w:tabs>
+        <w:ind w:left="5040" w:hanging="360"/>
+      </w:pPr>
+      <w:rPr>
+        <w:rFonts w:ascii="Wingdings" w:hAnsi="Wingdings" w:hint="default"/>
+        <w:sz w:val="20"/>
+      </w:rPr>
+    </w:lvl>
+    <w:lvl w:ilvl="7" w:tentative="1">
+      <w:start w:val="1"/>
+      <w:numFmt w:val="bullet"/>
+      <w:lvlText w:val=""/>
+      <w:lvlJc w:val="left"/>
+      <w:pPr>
+        <w:tabs>
+          <w:tab w:val="num" w:pos="5760"/>
+        </w:tabs>
+        <w:ind w:left="5760" w:hanging="360"/>
+      </w:pPr>
+      <w:rPr>
+        <w:rFonts w:ascii="Wingdings" w:hAnsi="Wingdings" w:hint="default"/>
+        <w:sz w:val="20"/>
+      </w:rPr>
+    </w:lvl>
+    <w:lvl w:ilvl="8" w:tentative="1">
+      <w:start w:val="1"/>
+      <w:numFmt w:val="bullet"/>
+      <w:lvlText w:val=""/>
+      <w:lvlJc w:val="left"/>
+      <w:pPr>
+        <w:tabs>
+          <w:tab w:val="num" w:pos="6480"/>
+        </w:tabs>
+        <w:ind w:left="6480" w:hanging="360"/>
+      </w:pPr>
+      <w:rPr>
+        <w:rFonts w:ascii="Wingdings" w:hAnsi="Wingdings" w:hint="default"/>
+        <w:sz w:val="20"/>
+      </w:rPr>
+    </w:lvl>
+  </w:abstractNum>
+  <w:abstractNum w:abstractNumId="2" w15:restartNumberingAfterBreak="0">
+    <w:nsid w:val="0D220F70"/>
+    <w:multiLevelType w:val="multilevel"/>
+    <w:tmpl w:val="DEEC8A46"/>
+    <w:lvl w:ilvl="0">
+      <w:start w:val="1"/>
+      <w:numFmt w:val="bullet"/>
+      <w:lvlText w:val=""/>
+      <w:lvlJc w:val="left"/>
+      <w:pPr>
+        <w:tabs>
+          <w:tab w:val="num" w:pos="720"/>
+        </w:tabs>
+        <w:ind w:left="720" w:hanging="360"/>
+      </w:pPr>
+      <w:rPr>
+        <w:rFonts w:ascii="Symbol" w:hAnsi="Symbol" w:hint="default"/>
+        <w:sz w:val="20"/>
+      </w:rPr>
+    </w:lvl>
+    <w:lvl w:ilvl="1" w:tentative="1">
+      <w:start w:val="1"/>
+      <w:numFmt w:val="bullet"/>
+      <w:lvlText w:val="o"/>
+      <w:lvlJc w:val="left"/>
+      <w:pPr>
+        <w:tabs>
+          <w:tab w:val="num" w:pos="1440"/>
+        </w:tabs>
+        <w:ind w:left="1440" w:hanging="360"/>
+      </w:pPr>
+      <w:rPr>
+        <w:rFonts w:ascii="Courier New" w:hAnsi="Courier New" w:hint="default"/>
+        <w:sz w:val="20"/>
+      </w:rPr>
+    </w:lvl>
+    <w:lvl w:ilvl="2" w:tentative="1">
+      <w:start w:val="1"/>
+      <w:numFmt w:val="bullet"/>
+      <w:lvlText w:val=""/>
+      <w:lvlJc w:val="left"/>
+      <w:pPr>
+        <w:tabs>
+          <w:tab w:val="num" w:pos="2160"/>
+        </w:tabs>
+        <w:ind w:left="2160" w:hanging="360"/>
+      </w:pPr>
+      <w:rPr>
+        <w:rFonts w:ascii="Wingdings" w:hAnsi="Wingdings" w:hint="default"/>
+        <w:sz w:val="20"/>
+      </w:rPr>
+    </w:lvl>
+    <w:lvl w:ilvl="3" w:tentative="1">
+      <w:start w:val="1"/>
+      <w:numFmt w:val="bullet"/>
+      <w:lvlText w:val=""/>
+      <w:lvlJc w:val="left"/>
+      <w:pPr>
+        <w:tabs>
+          <w:tab w:val="num" w:pos="2880"/>
+        </w:tabs>
+        <w:ind w:left="2880" w:hanging="360"/>
+      </w:pPr>
+      <w:rPr>
+        <w:rFonts w:ascii="Wingdings" w:hAnsi="Wingdings" w:hint="default"/>
+        <w:sz w:val="20"/>
+      </w:rPr>
+    </w:lvl>
+    <w:lvl w:ilvl="4" w:tentative="1">
+      <w:start w:val="1"/>
+      <w:numFmt w:val="bullet"/>
+      <w:lvlText w:val=""/>
+      <w:lvlJc w:val="left"/>
+      <w:pPr>
+        <w:tabs>
+          <w:tab w:val="num" w:pos="3600"/>
+        </w:tabs>
+        <w:ind w:left="3600" w:hanging="360"/>
+      </w:pPr>
+      <w:rPr>
+        <w:rFonts w:ascii="Wingdings" w:hAnsi="Wingdings" w:hint="default"/>
+        <w:sz w:val="20"/>
+      </w:rPr>
+    </w:lvl>
+    <w:lvl w:ilvl="5" w:tentative="1">
+      <w:start w:val="1"/>
+      <w:numFmt w:val="bullet"/>
+      <w:lvlText w:val=""/>
+      <w:lvlJc w:val="left"/>
+      <w:pPr>
+        <w:tabs>
+          <w:tab w:val="num" w:pos="4320"/>
+        </w:tabs>
+        <w:ind w:left="4320" w:hanging="360"/>
+      </w:pPr>
+      <w:rPr>
+        <w:rFonts w:ascii="Wingdings" w:hAnsi="Wingdings" w:hint="default"/>
+        <w:sz w:val="20"/>
+      </w:rPr>
+    </w:lvl>
+    <w:lvl w:ilvl="6" w:tentative="1">
+      <w:start w:val="1"/>
+      <w:numFmt w:val="bullet"/>
+      <w:lvlText w:val=""/>
+      <w:lvlJc w:val="left"/>
+      <w:pPr>
+        <w:tabs>
+          <w:tab w:val="num" w:pos="5040"/>
+        </w:tabs>
+        <w:ind w:left="5040" w:hanging="360"/>
+      </w:pPr>
+      <w:rPr>
+        <w:rFonts w:ascii="Wingdings" w:hAnsi="Wingdings" w:hint="default"/>
+        <w:sz w:val="20"/>
+      </w:rPr>
+    </w:lvl>
+    <w:lvl w:ilvl="7" w:tentative="1">
+      <w:start w:val="1"/>
+      <w:numFmt w:val="bullet"/>
+      <w:lvlText w:val=""/>
+      <w:lvlJc w:val="left"/>
+      <w:pPr>
+        <w:tabs>
+          <w:tab w:val="num" w:pos="5760"/>
+        </w:tabs>
+        <w:ind w:left="5760" w:hanging="360"/>
+      </w:pPr>
+      <w:rPr>
+        <w:rFonts w:ascii="Wingdings" w:hAnsi="Wingdings" w:hint="default"/>
+        <w:sz w:val="20"/>
+      </w:rPr>
+    </w:lvl>
+    <w:lvl w:ilvl="8" w:tentative="1">
+      <w:start w:val="1"/>
+      <w:numFmt w:val="bullet"/>
+      <w:lvlText w:val=""/>
+      <w:lvlJc w:val="left"/>
+      <w:pPr>
+        <w:tabs>
+          <w:tab w:val="num" w:pos="6480"/>
+        </w:tabs>
+        <w:ind w:left="6480" w:hanging="360"/>
+      </w:pPr>
+      <w:rPr>
+        <w:rFonts w:ascii="Wingdings" w:hAnsi="Wingdings" w:hint="default"/>
+        <w:sz w:val="20"/>
+      </w:rPr>
+    </w:lvl>
+  </w:abstractNum>
+  <w:abstractNum w:abstractNumId="3" w15:restartNumberingAfterBreak="0">
     <w:nsid w:val="18152433"/>
     <w:multiLevelType w:val="multilevel"/>
     <w:tmpl w:val="FDF8B074"/>
@@ -1554,7 +3049,7 @@
       </w:rPr>
     </w:lvl>
   </w:abstractNum>
-  <w:abstractNum w:abstractNumId="1" w15:restartNumberingAfterBreak="0">
+  <w:abstractNum w:abstractNumId="4" w15:restartNumberingAfterBreak="0">
     <w:nsid w:val="213D674D"/>
     <w:multiLevelType w:val="multilevel"/>
     <w:tmpl w:val="6B9222FC"/>
@@ -1703,7 +3198,567 @@
       </w:rPr>
     </w:lvl>
   </w:abstractNum>
-  <w:abstractNum w:abstractNumId="2" w15:restartNumberingAfterBreak="0">
+  <w:abstractNum w:abstractNumId="5" w15:restartNumberingAfterBreak="0">
+    <w:nsid w:val="2A06504C"/>
+    <w:multiLevelType w:val="multilevel"/>
+    <w:tmpl w:val="79D8EF60"/>
+    <w:lvl w:ilvl="0">
+      <w:start w:val="2"/>
+      <w:numFmt w:val="decimal"/>
+      <w:lvlText w:val="%1."/>
+      <w:lvlJc w:val="left"/>
+      <w:pPr>
+        <w:tabs>
+          <w:tab w:val="num" w:pos="720"/>
+        </w:tabs>
+        <w:ind w:left="720" w:hanging="360"/>
+      </w:pPr>
+    </w:lvl>
+    <w:lvl w:ilvl="1" w:tentative="1">
+      <w:start w:val="1"/>
+      <w:numFmt w:val="decimal"/>
+      <w:lvlText w:val="%2."/>
+      <w:lvlJc w:val="left"/>
+      <w:pPr>
+        <w:tabs>
+          <w:tab w:val="num" w:pos="1440"/>
+        </w:tabs>
+        <w:ind w:left="1440" w:hanging="360"/>
+      </w:pPr>
+    </w:lvl>
+    <w:lvl w:ilvl="2" w:tentative="1">
+      <w:start w:val="1"/>
+      <w:numFmt w:val="decimal"/>
+      <w:lvlText w:val="%3."/>
+      <w:lvlJc w:val="left"/>
+      <w:pPr>
+        <w:tabs>
+          <w:tab w:val="num" w:pos="2160"/>
+        </w:tabs>
+        <w:ind w:left="2160" w:hanging="360"/>
+      </w:pPr>
+    </w:lvl>
+    <w:lvl w:ilvl="3" w:tentative="1">
+      <w:start w:val="1"/>
+      <w:numFmt w:val="decimal"/>
+      <w:lvlText w:val="%4."/>
+      <w:lvlJc w:val="left"/>
+      <w:pPr>
+        <w:tabs>
+          <w:tab w:val="num" w:pos="2880"/>
+        </w:tabs>
+        <w:ind w:left="2880" w:hanging="360"/>
+      </w:pPr>
+    </w:lvl>
+    <w:lvl w:ilvl="4" w:tentative="1">
+      <w:start w:val="1"/>
+      <w:numFmt w:val="decimal"/>
+      <w:lvlText w:val="%5."/>
+      <w:lvlJc w:val="left"/>
+      <w:pPr>
+        <w:tabs>
+          <w:tab w:val="num" w:pos="3600"/>
+        </w:tabs>
+        <w:ind w:left="3600" w:hanging="360"/>
+      </w:pPr>
+    </w:lvl>
+    <w:lvl w:ilvl="5" w:tentative="1">
+      <w:start w:val="1"/>
+      <w:numFmt w:val="decimal"/>
+      <w:lvlText w:val="%6."/>
+      <w:lvlJc w:val="left"/>
+      <w:pPr>
+        <w:tabs>
+          <w:tab w:val="num" w:pos="4320"/>
+        </w:tabs>
+        <w:ind w:left="4320" w:hanging="360"/>
+      </w:pPr>
+    </w:lvl>
+    <w:lvl w:ilvl="6" w:tentative="1">
+      <w:start w:val="1"/>
+      <w:numFmt w:val="decimal"/>
+      <w:lvlText w:val="%7."/>
+      <w:lvlJc w:val="left"/>
+      <w:pPr>
+        <w:tabs>
+          <w:tab w:val="num" w:pos="5040"/>
+        </w:tabs>
+        <w:ind w:left="5040" w:hanging="360"/>
+      </w:pPr>
+    </w:lvl>
+    <w:lvl w:ilvl="7" w:tentative="1">
+      <w:start w:val="1"/>
+      <w:numFmt w:val="decimal"/>
+      <w:lvlText w:val="%8."/>
+      <w:lvlJc w:val="left"/>
+      <w:pPr>
+        <w:tabs>
+          <w:tab w:val="num" w:pos="5760"/>
+        </w:tabs>
+        <w:ind w:left="5760" w:hanging="360"/>
+      </w:pPr>
+    </w:lvl>
+    <w:lvl w:ilvl="8" w:tentative="1">
+      <w:start w:val="1"/>
+      <w:numFmt w:val="decimal"/>
+      <w:lvlText w:val="%9."/>
+      <w:lvlJc w:val="left"/>
+      <w:pPr>
+        <w:tabs>
+          <w:tab w:val="num" w:pos="6480"/>
+        </w:tabs>
+        <w:ind w:left="6480" w:hanging="360"/>
+      </w:pPr>
+    </w:lvl>
+  </w:abstractNum>
+  <w:abstractNum w:abstractNumId="6" w15:restartNumberingAfterBreak="0">
+    <w:nsid w:val="2E6E7D8D"/>
+    <w:multiLevelType w:val="multilevel"/>
+    <w:tmpl w:val="E040A284"/>
+    <w:lvl w:ilvl="0">
+      <w:start w:val="1"/>
+      <w:numFmt w:val="bullet"/>
+      <w:lvlText w:val=""/>
+      <w:lvlJc w:val="left"/>
+      <w:pPr>
+        <w:tabs>
+          <w:tab w:val="num" w:pos="720"/>
+        </w:tabs>
+        <w:ind w:left="720" w:hanging="360"/>
+      </w:pPr>
+      <w:rPr>
+        <w:rFonts w:ascii="Symbol" w:hAnsi="Symbol" w:hint="default"/>
+        <w:sz w:val="20"/>
+      </w:rPr>
+    </w:lvl>
+    <w:lvl w:ilvl="1">
+      <w:start w:val="1"/>
+      <w:numFmt w:val="bullet"/>
+      <w:lvlText w:val="o"/>
+      <w:lvlJc w:val="left"/>
+      <w:pPr>
+        <w:tabs>
+          <w:tab w:val="num" w:pos="1440"/>
+        </w:tabs>
+        <w:ind w:left="1440" w:hanging="360"/>
+      </w:pPr>
+      <w:rPr>
+        <w:rFonts w:ascii="Courier New" w:hAnsi="Courier New" w:hint="default"/>
+        <w:sz w:val="20"/>
+      </w:rPr>
+    </w:lvl>
+    <w:lvl w:ilvl="2" w:tentative="1">
+      <w:start w:val="1"/>
+      <w:numFmt w:val="bullet"/>
+      <w:lvlText w:val=""/>
+      <w:lvlJc w:val="left"/>
+      <w:pPr>
+        <w:tabs>
+          <w:tab w:val="num" w:pos="2160"/>
+        </w:tabs>
+        <w:ind w:left="2160" w:hanging="360"/>
+      </w:pPr>
+      <w:rPr>
+        <w:rFonts w:ascii="Wingdings" w:hAnsi="Wingdings" w:hint="default"/>
+        <w:sz w:val="20"/>
+      </w:rPr>
+    </w:lvl>
+    <w:lvl w:ilvl="3" w:tentative="1">
+      <w:start w:val="1"/>
+      <w:numFmt w:val="bullet"/>
+      <w:lvlText w:val=""/>
+      <w:lvlJc w:val="left"/>
+      <w:pPr>
+        <w:tabs>
+          <w:tab w:val="num" w:pos="2880"/>
+        </w:tabs>
+        <w:ind w:left="2880" w:hanging="360"/>
+      </w:pPr>
+      <w:rPr>
+        <w:rFonts w:ascii="Wingdings" w:hAnsi="Wingdings" w:hint="default"/>
+        <w:sz w:val="20"/>
+      </w:rPr>
+    </w:lvl>
+    <w:lvl w:ilvl="4" w:tentative="1">
+      <w:start w:val="1"/>
+      <w:numFmt w:val="bullet"/>
+      <w:lvlText w:val=""/>
+      <w:lvlJc w:val="left"/>
+      <w:pPr>
+        <w:tabs>
+          <w:tab w:val="num" w:pos="3600"/>
+        </w:tabs>
+        <w:ind w:left="3600" w:hanging="360"/>
+      </w:pPr>
+      <w:rPr>
+        <w:rFonts w:ascii="Wingdings" w:hAnsi="Wingdings" w:hint="default"/>
+        <w:sz w:val="20"/>
+      </w:rPr>
+    </w:lvl>
+    <w:lvl w:ilvl="5" w:tentative="1">
+      <w:start w:val="1"/>
+      <w:numFmt w:val="bullet"/>
+      <w:lvlText w:val=""/>
+      <w:lvlJc w:val="left"/>
+      <w:pPr>
+        <w:tabs>
+          <w:tab w:val="num" w:pos="4320"/>
+        </w:tabs>
+        <w:ind w:left="4320" w:hanging="360"/>
+      </w:pPr>
+      <w:rPr>
+        <w:rFonts w:ascii="Wingdings" w:hAnsi="Wingdings" w:hint="default"/>
+        <w:sz w:val="20"/>
+      </w:rPr>
+    </w:lvl>
+    <w:lvl w:ilvl="6" w:tentative="1">
+      <w:start w:val="1"/>
+      <w:numFmt w:val="bullet"/>
+      <w:lvlText w:val=""/>
+      <w:lvlJc w:val="left"/>
+      <w:pPr>
+        <w:tabs>
+          <w:tab w:val="num" w:pos="5040"/>
+        </w:tabs>
+        <w:ind w:left="5040" w:hanging="360"/>
+      </w:pPr>
+      <w:rPr>
+        <w:rFonts w:ascii="Wingdings" w:hAnsi="Wingdings" w:hint="default"/>
+        <w:sz w:val="20"/>
+      </w:rPr>
+    </w:lvl>
+    <w:lvl w:ilvl="7" w:tentative="1">
+      <w:start w:val="1"/>
+      <w:numFmt w:val="bullet"/>
+      <w:lvlText w:val=""/>
+      <w:lvlJc w:val="left"/>
+      <w:pPr>
+        <w:tabs>
+          <w:tab w:val="num" w:pos="5760"/>
+        </w:tabs>
+        <w:ind w:left="5760" w:hanging="360"/>
+      </w:pPr>
+      <w:rPr>
+        <w:rFonts w:ascii="Wingdings" w:hAnsi="Wingdings" w:hint="default"/>
+        <w:sz w:val="20"/>
+      </w:rPr>
+    </w:lvl>
+    <w:lvl w:ilvl="8" w:tentative="1">
+      <w:start w:val="1"/>
+      <w:numFmt w:val="bullet"/>
+      <w:lvlText w:val=""/>
+      <w:lvlJc w:val="left"/>
+      <w:pPr>
+        <w:tabs>
+          <w:tab w:val="num" w:pos="6480"/>
+        </w:tabs>
+        <w:ind w:left="6480" w:hanging="360"/>
+      </w:pPr>
+      <w:rPr>
+        <w:rFonts w:ascii="Wingdings" w:hAnsi="Wingdings" w:hint="default"/>
+        <w:sz w:val="20"/>
+      </w:rPr>
+    </w:lvl>
+  </w:abstractNum>
+  <w:abstractNum w:abstractNumId="7" w15:restartNumberingAfterBreak="0">
+    <w:nsid w:val="3A4D5EC3"/>
+    <w:multiLevelType w:val="multilevel"/>
+    <w:tmpl w:val="5BFC362C"/>
+    <w:lvl w:ilvl="0">
+      <w:start w:val="1"/>
+      <w:numFmt w:val="bullet"/>
+      <w:lvlText w:val=""/>
+      <w:lvlJc w:val="left"/>
+      <w:pPr>
+        <w:tabs>
+          <w:tab w:val="num" w:pos="720"/>
+        </w:tabs>
+        <w:ind w:left="720" w:hanging="360"/>
+      </w:pPr>
+      <w:rPr>
+        <w:rFonts w:ascii="Symbol" w:hAnsi="Symbol" w:hint="default"/>
+        <w:sz w:val="20"/>
+      </w:rPr>
+    </w:lvl>
+    <w:lvl w:ilvl="1">
+      <w:start w:val="1"/>
+      <w:numFmt w:val="bullet"/>
+      <w:lvlText w:val="o"/>
+      <w:lvlJc w:val="left"/>
+      <w:pPr>
+        <w:tabs>
+          <w:tab w:val="num" w:pos="1440"/>
+        </w:tabs>
+        <w:ind w:left="1440" w:hanging="360"/>
+      </w:pPr>
+      <w:rPr>
+        <w:rFonts w:ascii="Courier New" w:hAnsi="Courier New" w:hint="default"/>
+        <w:sz w:val="20"/>
+      </w:rPr>
+    </w:lvl>
+    <w:lvl w:ilvl="2" w:tentative="1">
+      <w:start w:val="1"/>
+      <w:numFmt w:val="bullet"/>
+      <w:lvlText w:val=""/>
+      <w:lvlJc w:val="left"/>
+      <w:pPr>
+        <w:tabs>
+          <w:tab w:val="num" w:pos="2160"/>
+        </w:tabs>
+        <w:ind w:left="2160" w:hanging="360"/>
+      </w:pPr>
+      <w:rPr>
+        <w:rFonts w:ascii="Wingdings" w:hAnsi="Wingdings" w:hint="default"/>
+        <w:sz w:val="20"/>
+      </w:rPr>
+    </w:lvl>
+    <w:lvl w:ilvl="3" w:tentative="1">
+      <w:start w:val="1"/>
+      <w:numFmt w:val="bullet"/>
+      <w:lvlText w:val=""/>
+      <w:lvlJc w:val="left"/>
+      <w:pPr>
+        <w:tabs>
+          <w:tab w:val="num" w:pos="2880"/>
+        </w:tabs>
+        <w:ind w:left="2880" w:hanging="360"/>
+      </w:pPr>
+      <w:rPr>
+        <w:rFonts w:ascii="Wingdings" w:hAnsi="Wingdings" w:hint="default"/>
+        <w:sz w:val="20"/>
+      </w:rPr>
+    </w:lvl>
+    <w:lvl w:ilvl="4" w:tentative="1">
+      <w:start w:val="1"/>
+      <w:numFmt w:val="bullet"/>
+      <w:lvlText w:val=""/>
+      <w:lvlJc w:val="left"/>
+      <w:pPr>
+        <w:tabs>
+          <w:tab w:val="num" w:pos="3600"/>
+        </w:tabs>
+        <w:ind w:left="3600" w:hanging="360"/>
+      </w:pPr>
+      <w:rPr>
+        <w:rFonts w:ascii="Wingdings" w:hAnsi="Wingdings" w:hint="default"/>
+        <w:sz w:val="20"/>
+      </w:rPr>
+    </w:lvl>
+    <w:lvl w:ilvl="5" w:tentative="1">
+      <w:start w:val="1"/>
+      <w:numFmt w:val="bullet"/>
+      <w:lvlText w:val=""/>
+      <w:lvlJc w:val="left"/>
+      <w:pPr>
+        <w:tabs>
+          <w:tab w:val="num" w:pos="4320"/>
+        </w:tabs>
+        <w:ind w:left="4320" w:hanging="360"/>
+      </w:pPr>
+      <w:rPr>
+        <w:rFonts w:ascii="Wingdings" w:hAnsi="Wingdings" w:hint="default"/>
+        <w:sz w:val="20"/>
+      </w:rPr>
+    </w:lvl>
+    <w:lvl w:ilvl="6" w:tentative="1">
+      <w:start w:val="1"/>
+      <w:numFmt w:val="bullet"/>
+      <w:lvlText w:val=""/>
+      <w:lvlJc w:val="left"/>
+      <w:pPr>
+        <w:tabs>
+          <w:tab w:val="num" w:pos="5040"/>
+        </w:tabs>
+        <w:ind w:left="5040" w:hanging="360"/>
+      </w:pPr>
+      <w:rPr>
+        <w:rFonts w:ascii="Wingdings" w:hAnsi="Wingdings" w:hint="default"/>
+        <w:sz w:val="20"/>
+      </w:rPr>
+    </w:lvl>
+    <w:lvl w:ilvl="7" w:tentative="1">
+      <w:start w:val="1"/>
+      <w:numFmt w:val="bullet"/>
+      <w:lvlText w:val=""/>
+      <w:lvlJc w:val="left"/>
+      <w:pPr>
+        <w:tabs>
+          <w:tab w:val="num" w:pos="5760"/>
+        </w:tabs>
+        <w:ind w:left="5760" w:hanging="360"/>
+      </w:pPr>
+      <w:rPr>
+        <w:rFonts w:ascii="Wingdings" w:hAnsi="Wingdings" w:hint="default"/>
+        <w:sz w:val="20"/>
+      </w:rPr>
+    </w:lvl>
+    <w:lvl w:ilvl="8" w:tentative="1">
+      <w:start w:val="1"/>
+      <w:numFmt w:val="bullet"/>
+      <w:lvlText w:val=""/>
+      <w:lvlJc w:val="left"/>
+      <w:pPr>
+        <w:tabs>
+          <w:tab w:val="num" w:pos="6480"/>
+        </w:tabs>
+        <w:ind w:left="6480" w:hanging="360"/>
+      </w:pPr>
+      <w:rPr>
+        <w:rFonts w:ascii="Wingdings" w:hAnsi="Wingdings" w:hint="default"/>
+        <w:sz w:val="20"/>
+      </w:rPr>
+    </w:lvl>
+  </w:abstractNum>
+  <w:abstractNum w:abstractNumId="8" w15:restartNumberingAfterBreak="0">
+    <w:nsid w:val="491A1ECF"/>
+    <w:multiLevelType w:val="multilevel"/>
+    <w:tmpl w:val="325EA14E"/>
+    <w:lvl w:ilvl="0">
+      <w:start w:val="1"/>
+      <w:numFmt w:val="bullet"/>
+      <w:lvlText w:val=""/>
+      <w:lvlJc w:val="left"/>
+      <w:pPr>
+        <w:tabs>
+          <w:tab w:val="num" w:pos="720"/>
+        </w:tabs>
+        <w:ind w:left="720" w:hanging="360"/>
+      </w:pPr>
+      <w:rPr>
+        <w:rFonts w:ascii="Symbol" w:hAnsi="Symbol" w:hint="default"/>
+        <w:sz w:val="20"/>
+      </w:rPr>
+    </w:lvl>
+    <w:lvl w:ilvl="1" w:tentative="1">
+      <w:start w:val="1"/>
+      <w:numFmt w:val="bullet"/>
+      <w:lvlText w:val="o"/>
+      <w:lvlJc w:val="left"/>
+      <w:pPr>
+        <w:tabs>
+          <w:tab w:val="num" w:pos="1440"/>
+        </w:tabs>
+        <w:ind w:left="1440" w:hanging="360"/>
+      </w:pPr>
+      <w:rPr>
+        <w:rFonts w:ascii="Courier New" w:hAnsi="Courier New" w:hint="default"/>
+        <w:sz w:val="20"/>
+      </w:rPr>
+    </w:lvl>
+    <w:lvl w:ilvl="2" w:tentative="1">
+      <w:start w:val="1"/>
+      <w:numFmt w:val="bullet"/>
+      <w:lvlText w:val=""/>
+      <w:lvlJc w:val="left"/>
+      <w:pPr>
+        <w:tabs>
+          <w:tab w:val="num" w:pos="2160"/>
+        </w:tabs>
+        <w:ind w:left="2160" w:hanging="360"/>
+      </w:pPr>
+      <w:rPr>
+        <w:rFonts w:ascii="Wingdings" w:hAnsi="Wingdings" w:hint="default"/>
+        <w:sz w:val="20"/>
+      </w:rPr>
+    </w:lvl>
+    <w:lvl w:ilvl="3" w:tentative="1">
+      <w:start w:val="1"/>
+      <w:numFmt w:val="bullet"/>
+      <w:lvlText w:val=""/>
+      <w:lvlJc w:val="left"/>
+      <w:pPr>
+        <w:tabs>
+          <w:tab w:val="num" w:pos="2880"/>
+        </w:tabs>
+        <w:ind w:left="2880" w:hanging="360"/>
+      </w:pPr>
+      <w:rPr>
+        <w:rFonts w:ascii="Wingdings" w:hAnsi="Wingdings" w:hint="default"/>
+        <w:sz w:val="20"/>
+      </w:rPr>
+    </w:lvl>
+    <w:lvl w:ilvl="4" w:tentative="1">
+      <w:start w:val="1"/>
+      <w:numFmt w:val="bullet"/>
+      <w:lvlText w:val=""/>
+      <w:lvlJc w:val="left"/>
+      <w:pPr>
+        <w:tabs>
+          <w:tab w:val="num" w:pos="3600"/>
+        </w:tabs>
+        <w:ind w:left="3600" w:hanging="360"/>
+      </w:pPr>
+      <w:rPr>
+        <w:rFonts w:ascii="Wingdings" w:hAnsi="Wingdings" w:hint="default"/>
+        <w:sz w:val="20"/>
+      </w:rPr>
+    </w:lvl>
+    <w:lvl w:ilvl="5" w:tentative="1">
+      <w:start w:val="1"/>
+      <w:numFmt w:val="bullet"/>
+      <w:lvlText w:val=""/>
+      <w:lvlJc w:val="left"/>
+      <w:pPr>
+        <w:tabs>
+          <w:tab w:val="num" w:pos="4320"/>
+        </w:tabs>
+        <w:ind w:left="4320" w:hanging="360"/>
+      </w:pPr>
+      <w:rPr>
+        <w:rFonts w:ascii="Wingdings" w:hAnsi="Wingdings" w:hint="default"/>
+        <w:sz w:val="20"/>
+      </w:rPr>
+    </w:lvl>
+    <w:lvl w:ilvl="6" w:tentative="1">
+      <w:start w:val="1"/>
+      <w:numFmt w:val="bullet"/>
+      <w:lvlText w:val=""/>
+      <w:lvlJc w:val="left"/>
+      <w:pPr>
+        <w:tabs>
+          <w:tab w:val="num" w:pos="5040"/>
+        </w:tabs>
+        <w:ind w:left="5040" w:hanging="360"/>
+      </w:pPr>
+      <w:rPr>
+        <w:rFonts w:ascii="Wingdings" w:hAnsi="Wingdings" w:hint="default"/>
+        <w:sz w:val="20"/>
+      </w:rPr>
+    </w:lvl>
+    <w:lvl w:ilvl="7" w:tentative="1">
+      <w:start w:val="1"/>
+      <w:numFmt w:val="bullet"/>
+      <w:lvlText w:val=""/>
+      <w:lvlJc w:val="left"/>
+      <w:pPr>
+        <w:tabs>
+          <w:tab w:val="num" w:pos="5760"/>
+        </w:tabs>
+        <w:ind w:left="5760" w:hanging="360"/>
+      </w:pPr>
+      <w:rPr>
+        <w:rFonts w:ascii="Wingdings" w:hAnsi="Wingdings" w:hint="default"/>
+        <w:sz w:val="20"/>
+      </w:rPr>
+    </w:lvl>
+    <w:lvl w:ilvl="8" w:tentative="1">
+      <w:start w:val="1"/>
+      <w:numFmt w:val="bullet"/>
+      <w:lvlText w:val=""/>
+      <w:lvlJc w:val="left"/>
+      <w:pPr>
+        <w:tabs>
+          <w:tab w:val="num" w:pos="6480"/>
+        </w:tabs>
+        <w:ind w:left="6480" w:hanging="360"/>
+      </w:pPr>
+      <w:rPr>
+        <w:rFonts w:ascii="Wingdings" w:hAnsi="Wingdings" w:hint="default"/>
+        <w:sz w:val="20"/>
+      </w:rPr>
+    </w:lvl>
+  </w:abstractNum>
+  <w:abstractNum w:abstractNumId="9" w15:restartNumberingAfterBreak="0">
     <w:nsid w:val="4EE6209D"/>
     <w:multiLevelType w:val="multilevel"/>
     <w:tmpl w:val="D682DDC6"/>
@@ -1852,7 +3907,7 @@
       </w:rPr>
     </w:lvl>
   </w:abstractNum>
-  <w:abstractNum w:abstractNumId="3" w15:restartNumberingAfterBreak="0">
+  <w:abstractNum w:abstractNumId="10" w15:restartNumberingAfterBreak="0">
     <w:nsid w:val="68DB5ABA"/>
     <w:multiLevelType w:val="multilevel"/>
     <w:tmpl w:val="97AC4686"/>
@@ -2001,7 +4056,7 @@
       </w:rPr>
     </w:lvl>
   </w:abstractNum>
-  <w:abstractNum w:abstractNumId="4" w15:restartNumberingAfterBreak="0">
+  <w:abstractNum w:abstractNumId="11" w15:restartNumberingAfterBreak="0">
     <w:nsid w:val="772C177B"/>
     <w:multiLevelType w:val="multilevel"/>
     <w:tmpl w:val="F77E50DA"/>
@@ -2150,7 +4205,355 @@
       </w:rPr>
     </w:lvl>
   </w:abstractNum>
-  <w:abstractNum w:abstractNumId="5" w15:restartNumberingAfterBreak="0">
+  <w:abstractNum w:abstractNumId="12" w15:restartNumberingAfterBreak="0">
+    <w:nsid w:val="77F11EF9"/>
+    <w:multiLevelType w:val="hybridMultilevel"/>
+    <w:tmpl w:val="CF6C1F92"/>
+    <w:lvl w:ilvl="0" w:tplc="0409000F">
+      <w:start w:val="1"/>
+      <w:numFmt w:val="decimal"/>
+      <w:lvlText w:val="%1."/>
+      <w:lvlJc w:val="left"/>
+      <w:pPr>
+        <w:ind w:left="360" w:hanging="360"/>
+      </w:pPr>
+    </w:lvl>
+    <w:lvl w:ilvl="1" w:tplc="04090019" w:tentative="1">
+      <w:start w:val="1"/>
+      <w:numFmt w:val="lowerLetter"/>
+      <w:lvlText w:val="%2."/>
+      <w:lvlJc w:val="left"/>
+      <w:pPr>
+        <w:ind w:left="1080" w:hanging="360"/>
+      </w:pPr>
+    </w:lvl>
+    <w:lvl w:ilvl="2" w:tplc="0409001B" w:tentative="1">
+      <w:start w:val="1"/>
+      <w:numFmt w:val="lowerRoman"/>
+      <w:lvlText w:val="%3."/>
+      <w:lvlJc w:val="right"/>
+      <w:pPr>
+        <w:ind w:left="1800" w:hanging="180"/>
+      </w:pPr>
+    </w:lvl>
+    <w:lvl w:ilvl="3" w:tplc="0409000F" w:tentative="1">
+      <w:start w:val="1"/>
+      <w:numFmt w:val="decimal"/>
+      <w:lvlText w:val="%4."/>
+      <w:lvlJc w:val="left"/>
+      <w:pPr>
+        <w:ind w:left="2520" w:hanging="360"/>
+      </w:pPr>
+    </w:lvl>
+    <w:lvl w:ilvl="4" w:tplc="04090019" w:tentative="1">
+      <w:start w:val="1"/>
+      <w:numFmt w:val="lowerLetter"/>
+      <w:lvlText w:val="%5."/>
+      <w:lvlJc w:val="left"/>
+      <w:pPr>
+        <w:ind w:left="3240" w:hanging="360"/>
+      </w:pPr>
+    </w:lvl>
+    <w:lvl w:ilvl="5" w:tplc="0409001B" w:tentative="1">
+      <w:start w:val="1"/>
+      <w:numFmt w:val="lowerRoman"/>
+      <w:lvlText w:val="%6."/>
+      <w:lvlJc w:val="right"/>
+      <w:pPr>
+        <w:ind w:left="3960" w:hanging="180"/>
+      </w:pPr>
+    </w:lvl>
+    <w:lvl w:ilvl="6" w:tplc="0409000F" w:tentative="1">
+      <w:start w:val="1"/>
+      <w:numFmt w:val="decimal"/>
+      <w:lvlText w:val="%7."/>
+      <w:lvlJc w:val="left"/>
+      <w:pPr>
+        <w:ind w:left="4680" w:hanging="360"/>
+      </w:pPr>
+    </w:lvl>
+    <w:lvl w:ilvl="7" w:tplc="04090019" w:tentative="1">
+      <w:start w:val="1"/>
+      <w:numFmt w:val="lowerLetter"/>
+      <w:lvlText w:val="%8."/>
+      <w:lvlJc w:val="left"/>
+      <w:pPr>
+        <w:ind w:left="5400" w:hanging="360"/>
+      </w:pPr>
+    </w:lvl>
+    <w:lvl w:ilvl="8" w:tplc="0409001B" w:tentative="1">
+      <w:start w:val="1"/>
+      <w:numFmt w:val="lowerRoman"/>
+      <w:lvlText w:val="%9."/>
+      <w:lvlJc w:val="right"/>
+      <w:pPr>
+        <w:ind w:left="6120" w:hanging="180"/>
+      </w:pPr>
+    </w:lvl>
+  </w:abstractNum>
+  <w:abstractNum w:abstractNumId="13" w15:restartNumberingAfterBreak="0">
+    <w:nsid w:val="792A0440"/>
+    <w:multiLevelType w:val="multilevel"/>
+    <w:tmpl w:val="6E6CB70A"/>
+    <w:lvl w:ilvl="0">
+      <w:start w:val="1"/>
+      <w:numFmt w:val="bullet"/>
+      <w:lvlText w:val=""/>
+      <w:lvlJc w:val="left"/>
+      <w:pPr>
+        <w:tabs>
+          <w:tab w:val="num" w:pos="720"/>
+        </w:tabs>
+        <w:ind w:left="720" w:hanging="360"/>
+      </w:pPr>
+      <w:rPr>
+        <w:rFonts w:ascii="Symbol" w:hAnsi="Symbol" w:hint="default"/>
+        <w:sz w:val="20"/>
+      </w:rPr>
+    </w:lvl>
+    <w:lvl w:ilvl="1">
+      <w:start w:val="1"/>
+      <w:numFmt w:val="bullet"/>
+      <w:lvlText w:val="o"/>
+      <w:lvlJc w:val="left"/>
+      <w:pPr>
+        <w:tabs>
+          <w:tab w:val="num" w:pos="1440"/>
+        </w:tabs>
+        <w:ind w:left="1440" w:hanging="360"/>
+      </w:pPr>
+      <w:rPr>
+        <w:rFonts w:ascii="Courier New" w:hAnsi="Courier New" w:hint="default"/>
+        <w:sz w:val="20"/>
+      </w:rPr>
+    </w:lvl>
+    <w:lvl w:ilvl="2" w:tentative="1">
+      <w:start w:val="1"/>
+      <w:numFmt w:val="bullet"/>
+      <w:lvlText w:val=""/>
+      <w:lvlJc w:val="left"/>
+      <w:pPr>
+        <w:tabs>
+          <w:tab w:val="num" w:pos="2160"/>
+        </w:tabs>
+        <w:ind w:left="2160" w:hanging="360"/>
+      </w:pPr>
+      <w:rPr>
+        <w:rFonts w:ascii="Wingdings" w:hAnsi="Wingdings" w:hint="default"/>
+        <w:sz w:val="20"/>
+      </w:rPr>
+    </w:lvl>
+    <w:lvl w:ilvl="3" w:tentative="1">
+      <w:start w:val="1"/>
+      <w:numFmt w:val="bullet"/>
+      <w:lvlText w:val=""/>
+      <w:lvlJc w:val="left"/>
+      <w:pPr>
+        <w:tabs>
+          <w:tab w:val="num" w:pos="2880"/>
+        </w:tabs>
+        <w:ind w:left="2880" w:hanging="360"/>
+      </w:pPr>
+      <w:rPr>
+        <w:rFonts w:ascii="Wingdings" w:hAnsi="Wingdings" w:hint="default"/>
+        <w:sz w:val="20"/>
+      </w:rPr>
+    </w:lvl>
+    <w:lvl w:ilvl="4" w:tentative="1">
+      <w:start w:val="1"/>
+      <w:numFmt w:val="bullet"/>
+      <w:lvlText w:val=""/>
+      <w:lvlJc w:val="left"/>
+      <w:pPr>
+        <w:tabs>
+          <w:tab w:val="num" w:pos="3600"/>
+        </w:tabs>
+        <w:ind w:left="3600" w:hanging="360"/>
+      </w:pPr>
+      <w:rPr>
+        <w:rFonts w:ascii="Wingdings" w:hAnsi="Wingdings" w:hint="default"/>
+        <w:sz w:val="20"/>
+      </w:rPr>
+    </w:lvl>
+    <w:lvl w:ilvl="5" w:tentative="1">
+      <w:start w:val="1"/>
+      <w:numFmt w:val="bullet"/>
+      <w:lvlText w:val=""/>
+      <w:lvlJc w:val="left"/>
+      <w:pPr>
+        <w:tabs>
+          <w:tab w:val="num" w:pos="4320"/>
+        </w:tabs>
+        <w:ind w:left="4320" w:hanging="360"/>
+      </w:pPr>
+      <w:rPr>
+        <w:rFonts w:ascii="Wingdings" w:hAnsi="Wingdings" w:hint="default"/>
+        <w:sz w:val="20"/>
+      </w:rPr>
+    </w:lvl>
+    <w:lvl w:ilvl="6" w:tentative="1">
+      <w:start w:val="1"/>
+      <w:numFmt w:val="bullet"/>
+      <w:lvlText w:val=""/>
+      <w:lvlJc w:val="left"/>
+      <w:pPr>
+        <w:tabs>
+          <w:tab w:val="num" w:pos="5040"/>
+        </w:tabs>
+        <w:ind w:left="5040" w:hanging="360"/>
+      </w:pPr>
+      <w:rPr>
+        <w:rFonts w:ascii="Wingdings" w:hAnsi="Wingdings" w:hint="default"/>
+        <w:sz w:val="20"/>
+      </w:rPr>
+    </w:lvl>
+    <w:lvl w:ilvl="7" w:tentative="1">
+      <w:start w:val="1"/>
+      <w:numFmt w:val="bullet"/>
+      <w:lvlText w:val=""/>
+      <w:lvlJc w:val="left"/>
+      <w:pPr>
+        <w:tabs>
+          <w:tab w:val="num" w:pos="5760"/>
+        </w:tabs>
+        <w:ind w:left="5760" w:hanging="360"/>
+      </w:pPr>
+      <w:rPr>
+        <w:rFonts w:ascii="Wingdings" w:hAnsi="Wingdings" w:hint="default"/>
+        <w:sz w:val="20"/>
+      </w:rPr>
+    </w:lvl>
+    <w:lvl w:ilvl="8" w:tentative="1">
+      <w:start w:val="1"/>
+      <w:numFmt w:val="bullet"/>
+      <w:lvlText w:val=""/>
+      <w:lvlJc w:val="left"/>
+      <w:pPr>
+        <w:tabs>
+          <w:tab w:val="num" w:pos="6480"/>
+        </w:tabs>
+        <w:ind w:left="6480" w:hanging="360"/>
+      </w:pPr>
+      <w:rPr>
+        <w:rFonts w:ascii="Wingdings" w:hAnsi="Wingdings" w:hint="default"/>
+        <w:sz w:val="20"/>
+      </w:rPr>
+    </w:lvl>
+  </w:abstractNum>
+  <w:abstractNum w:abstractNumId="14" w15:restartNumberingAfterBreak="0">
+    <w:nsid w:val="7EBE0853"/>
+    <w:multiLevelType w:val="multilevel"/>
+    <w:tmpl w:val="244275F8"/>
+    <w:lvl w:ilvl="0">
+      <w:start w:val="1"/>
+      <w:numFmt w:val="decimal"/>
+      <w:lvlText w:val="%1."/>
+      <w:lvlJc w:val="left"/>
+      <w:pPr>
+        <w:tabs>
+          <w:tab w:val="num" w:pos="720"/>
+        </w:tabs>
+        <w:ind w:left="720" w:hanging="360"/>
+      </w:pPr>
+    </w:lvl>
+    <w:lvl w:ilvl="1" w:tentative="1">
+      <w:start w:val="1"/>
+      <w:numFmt w:val="decimal"/>
+      <w:lvlText w:val="%2."/>
+      <w:lvlJc w:val="left"/>
+      <w:pPr>
+        <w:tabs>
+          <w:tab w:val="num" w:pos="1440"/>
+        </w:tabs>
+        <w:ind w:left="1440" w:hanging="360"/>
+      </w:pPr>
+    </w:lvl>
+    <w:lvl w:ilvl="2" w:tentative="1">
+      <w:start w:val="1"/>
+      <w:numFmt w:val="decimal"/>
+      <w:lvlText w:val="%3."/>
+      <w:lvlJc w:val="left"/>
+      <w:pPr>
+        <w:tabs>
+          <w:tab w:val="num" w:pos="2160"/>
+        </w:tabs>
+        <w:ind w:left="2160" w:hanging="360"/>
+      </w:pPr>
+    </w:lvl>
+    <w:lvl w:ilvl="3" w:tentative="1">
+      <w:start w:val="1"/>
+      <w:numFmt w:val="decimal"/>
+      <w:lvlText w:val="%4."/>
+      <w:lvlJc w:val="left"/>
+      <w:pPr>
+        <w:tabs>
+          <w:tab w:val="num" w:pos="2880"/>
+        </w:tabs>
+        <w:ind w:left="2880" w:hanging="360"/>
+      </w:pPr>
+    </w:lvl>
+    <w:lvl w:ilvl="4" w:tentative="1">
+      <w:start w:val="1"/>
+      <w:numFmt w:val="decimal"/>
+      <w:lvlText w:val="%5."/>
+      <w:lvlJc w:val="left"/>
+      <w:pPr>
+        <w:tabs>
+          <w:tab w:val="num" w:pos="3600"/>
+        </w:tabs>
+        <w:ind w:left="3600" w:hanging="360"/>
+      </w:pPr>
+    </w:lvl>
+    <w:lvl w:ilvl="5" w:tentative="1">
+      <w:start w:val="1"/>
+      <w:numFmt w:val="decimal"/>
+      <w:lvlText w:val="%6."/>
+      <w:lvlJc w:val="left"/>
+      <w:pPr>
+        <w:tabs>
+          <w:tab w:val="num" w:pos="4320"/>
+        </w:tabs>
+        <w:ind w:left="4320" w:hanging="360"/>
+      </w:pPr>
+    </w:lvl>
+    <w:lvl w:ilvl="6" w:tentative="1">
+      <w:start w:val="1"/>
+      <w:numFmt w:val="decimal"/>
+      <w:lvlText w:val="%7."/>
+      <w:lvlJc w:val="left"/>
+      <w:pPr>
+        <w:tabs>
+          <w:tab w:val="num" w:pos="5040"/>
+        </w:tabs>
+        <w:ind w:left="5040" w:hanging="360"/>
+      </w:pPr>
+    </w:lvl>
+    <w:lvl w:ilvl="7" w:tentative="1">
+      <w:start w:val="1"/>
+      <w:numFmt w:val="decimal"/>
+      <w:lvlText w:val="%8."/>
+      <w:lvlJc w:val="left"/>
+      <w:pPr>
+        <w:tabs>
+          <w:tab w:val="num" w:pos="5760"/>
+        </w:tabs>
+        <w:ind w:left="5760" w:hanging="360"/>
+      </w:pPr>
+    </w:lvl>
+    <w:lvl w:ilvl="8" w:tentative="1">
+      <w:start w:val="1"/>
+      <w:numFmt w:val="decimal"/>
+      <w:lvlText w:val="%9."/>
+      <w:lvlJc w:val="left"/>
+      <w:pPr>
+        <w:tabs>
+          <w:tab w:val="num" w:pos="6480"/>
+        </w:tabs>
+        <w:ind w:left="6480" w:hanging="360"/>
+      </w:pPr>
+    </w:lvl>
+  </w:abstractNum>
+  <w:abstractNum w:abstractNumId="15" w15:restartNumberingAfterBreak="0">
     <w:nsid w:val="7FBA44FE"/>
     <w:multiLevelType w:val="multilevel"/>
     <w:tmpl w:val="09BCD6BE"/>
@@ -2300,22 +4703,52 @@
     </w:lvl>
   </w:abstractNum>
   <w:num w:numId="1" w16cid:durableId="2073651831">
+    <w:abstractNumId w:val="10"/>
+  </w:num>
+  <w:num w:numId="2" w16cid:durableId="1124693776">
+    <w:abstractNumId w:val="4"/>
+  </w:num>
+  <w:num w:numId="3" w16cid:durableId="1318923706">
+    <w:abstractNumId w:val="9"/>
+  </w:num>
+  <w:num w:numId="4" w16cid:durableId="481895513">
+    <w:abstractNumId w:val="11"/>
+  </w:num>
+  <w:num w:numId="5" w16cid:durableId="60452195">
     <w:abstractNumId w:val="3"/>
   </w:num>
-  <w:num w:numId="2" w16cid:durableId="1124693776">
+  <w:num w:numId="6" w16cid:durableId="1885023158">
+    <w:abstractNumId w:val="15"/>
+  </w:num>
+  <w:num w:numId="7" w16cid:durableId="869688439">
+    <w:abstractNumId w:val="13"/>
+  </w:num>
+  <w:num w:numId="8" w16cid:durableId="567351763">
+    <w:abstractNumId w:val="12"/>
+  </w:num>
+  <w:num w:numId="9" w16cid:durableId="681979610">
+    <w:abstractNumId w:val="6"/>
+  </w:num>
+  <w:num w:numId="10" w16cid:durableId="838496677">
     <w:abstractNumId w:val="1"/>
   </w:num>
-  <w:num w:numId="3" w16cid:durableId="1318923706">
+  <w:num w:numId="11" w16cid:durableId="32463620">
     <w:abstractNumId w:val="2"/>
   </w:num>
-  <w:num w:numId="4" w16cid:durableId="481895513">
-    <w:abstractNumId w:val="4"/>
+  <w:num w:numId="12" w16cid:durableId="572198979">
+    <w:abstractNumId w:val="14"/>
   </w:num>
-  <w:num w:numId="5" w16cid:durableId="60452195">
+  <w:num w:numId="13" w16cid:durableId="1450978898">
     <w:abstractNumId w:val="0"/>
   </w:num>
-  <w:num w:numId="6" w16cid:durableId="1885023158">
+  <w:num w:numId="14" w16cid:durableId="1700619158">
     <w:abstractNumId w:val="5"/>
+  </w:num>
+  <w:num w:numId="15" w16cid:durableId="1876582523">
+    <w:abstractNumId w:val="8"/>
+  </w:num>
+  <w:num w:numId="16" w16cid:durableId="1076056015">
+    <w:abstractNumId w:val="7"/>
   </w:num>
 </w:numbering>
 </file>
@@ -2720,6 +5153,7 @@
   <w:style w:type="paragraph" w:default="1" w:styleId="Normal">
     <w:name w:val="Normal"/>
     <w:qFormat/>
+    <w:rsid w:val="00C35B6C"/>
   </w:style>
   <w:style w:type="paragraph" w:styleId="Heading1">
     <w:name w:val="heading 1"/>

</xml_diff>